<commit_message>
inprogress: dynamic qieries for customers
</commit_message>
<xml_diff>
--- a/backend/query_results.docx
+++ b/backend/query_results.docx
@@ -14,33 +14,36 @@
     <w:tbl>
       <w:tblPr>
         <w:tblStyle w:val="TableGrid"/>
-        <w:tblW w:type="auto" w:w="0"/>
-        <w:tblLook w:firstColumn="1" w:firstRow="1" w:lastColumn="0" w:lastRow="0" w:noHBand="0" w:noVBand="1" w:val="04A0"/>
+        <w:tblW w:w="0" w:type="auto"/>
+        <w:tblInd w:w="468" w:type="dxa"/>
+        <w:tblLook w:val="04A0" w:firstRow="1" w:lastRow="0" w:firstColumn="1" w:lastColumn="0" w:noHBand="0" w:noVBand="1"/>
       </w:tblPr>
       <w:tblGrid>
-        <w:gridCol w:w="1080"/>
-        <w:gridCol w:w="1080"/>
-        <w:gridCol w:w="1080"/>
-        <w:gridCol w:w="1080"/>
-        <w:gridCol w:w="1080"/>
-        <w:gridCol w:w="1080"/>
-        <w:gridCol w:w="1080"/>
-        <w:gridCol w:w="1080"/>
+        <w:gridCol w:w="1538"/>
+        <w:gridCol w:w="1185"/>
+        <w:gridCol w:w="828"/>
+        <w:gridCol w:w="654"/>
+        <w:gridCol w:w="1048"/>
+        <w:gridCol w:w="1063"/>
+        <w:gridCol w:w="915"/>
+        <w:gridCol w:w="1157"/>
       </w:tblGrid>
       <w:tr>
         <w:tc>
           <w:tcPr>
-            <w:tcW w:type="dxa" w:w="1080"/>
-          </w:tcPr>
-          <w:p>
+            <w:tcW w:w="1538" w:type="dxa"/>
+          </w:tcPr>
+          <w:p>
+            <w:proofErr w:type="spellStart"/>
             <w:r>
               <w:t>ctdb_cre_datetime</w:t>
             </w:r>
-          </w:p>
-        </w:tc>
-        <w:tc>
-          <w:tcPr>
-            <w:tcW w:type="dxa" w:w="1080"/>
+            <w:proofErr w:type="spellEnd"/>
+          </w:p>
+        </w:tc>
+        <w:tc>
+          <w:tcPr>
+            <w:tcW w:w="1185" w:type="dxa"/>
           </w:tcPr>
           <w:p>
             <w:r>
@@ -50,7 +53,7 @@
         </w:tc>
         <w:tc>
           <w:tcPr>
-            <w:tcW w:type="dxa" w:w="1080"/>
+            <w:tcW w:w="828" w:type="dxa"/>
           </w:tcPr>
           <w:p>
             <w:r>
@@ -60,7 +63,7 @@
         </w:tc>
         <w:tc>
           <w:tcPr>
-            <w:tcW w:type="dxa" w:w="1080"/>
+            <w:tcW w:w="654" w:type="dxa"/>
           </w:tcPr>
           <w:p>
             <w:r>
@@ -70,7 +73,7 @@
         </w:tc>
         <w:tc>
           <w:tcPr>
-            <w:tcW w:type="dxa" w:w="1080"/>
+            <w:tcW w:w="1048" w:type="dxa"/>
           </w:tcPr>
           <w:p>
             <w:r>
@@ -80,7 +83,7 @@
         </w:tc>
         <w:tc>
           <w:tcPr>
-            <w:tcW w:type="dxa" w:w="1080"/>
+            <w:tcW w:w="1063" w:type="dxa"/>
           </w:tcPr>
           <w:p>
             <w:r>
@@ -90,7 +93,7 @@
         </w:tc>
         <w:tc>
           <w:tcPr>
-            <w:tcW w:type="dxa" w:w="1080"/>
+            <w:tcW w:w="915" w:type="dxa"/>
           </w:tcPr>
           <w:p>
             <w:r>
@@ -100,7 +103,7 @@
         </w:tc>
         <w:tc>
           <w:tcPr>
-            <w:tcW w:type="dxa" w:w="1080"/>
+            <w:tcW w:w="959" w:type="dxa"/>
           </w:tcPr>
           <w:p>
             <w:r>
@@ -112,7 +115,7 @@
       <w:tr>
         <w:tc>
           <w:tcPr>
-            <w:tcW w:type="dxa" w:w="1080"/>
+            <w:tcW w:w="1538" w:type="dxa"/>
           </w:tcPr>
           <w:p>
             <w:r>
@@ -122,7 +125,7 @@
         </w:tc>
         <w:tc>
           <w:tcPr>
-            <w:tcW w:type="dxa" w:w="1080"/>
+            <w:tcW w:w="1185" w:type="dxa"/>
           </w:tcPr>
           <w:p>
             <w:r>
@@ -132,7 +135,7 @@
         </w:tc>
         <w:tc>
           <w:tcPr>
-            <w:tcW w:type="dxa" w:w="1080"/>
+            <w:tcW w:w="828" w:type="dxa"/>
           </w:tcPr>
           <w:p>
             <w:r>
@@ -142,7 +145,7 @@
         </w:tc>
         <w:tc>
           <w:tcPr>
-            <w:tcW w:type="dxa" w:w="1080"/>
+            <w:tcW w:w="654" w:type="dxa"/>
           </w:tcPr>
           <w:p>
             <w:r>
@@ -152,7 +155,7 @@
         </w:tc>
         <w:tc>
           <w:tcPr>
-            <w:tcW w:type="dxa" w:w="1080"/>
+            <w:tcW w:w="1048" w:type="dxa"/>
           </w:tcPr>
           <w:p>
             <w:r>
@@ -162,7 +165,7 @@
         </w:tc>
         <w:tc>
           <w:tcPr>
-            <w:tcW w:type="dxa" w:w="1080"/>
+            <w:tcW w:w="1063" w:type="dxa"/>
           </w:tcPr>
           <w:p>
             <w:r>
@@ -172,7 +175,7 @@
         </w:tc>
         <w:tc>
           <w:tcPr>
-            <w:tcW w:type="dxa" w:w="1080"/>
+            <w:tcW w:w="915" w:type="dxa"/>
           </w:tcPr>
           <w:p>
             <w:r>
@@ -182,7 +185,7 @@
         </w:tc>
         <w:tc>
           <w:tcPr>
-            <w:tcW w:type="dxa" w:w="1080"/>
+            <w:tcW w:w="959" w:type="dxa"/>
           </w:tcPr>
           <w:p>
             <w:r>
@@ -194,7 +197,7 @@
       <w:tr>
         <w:tc>
           <w:tcPr>
-            <w:tcW w:type="dxa" w:w="1080"/>
+            <w:tcW w:w="1538" w:type="dxa"/>
           </w:tcPr>
           <w:p>
             <w:r>
@@ -204,7 +207,7 @@
         </w:tc>
         <w:tc>
           <w:tcPr>
-            <w:tcW w:type="dxa" w:w="1080"/>
+            <w:tcW w:w="1185" w:type="dxa"/>
           </w:tcPr>
           <w:p>
             <w:r>
@@ -214,7 +217,7 @@
         </w:tc>
         <w:tc>
           <w:tcPr>
-            <w:tcW w:type="dxa" w:w="1080"/>
+            <w:tcW w:w="828" w:type="dxa"/>
           </w:tcPr>
           <w:p>
             <w:r>
@@ -224,7 +227,7 @@
         </w:tc>
         <w:tc>
           <w:tcPr>
-            <w:tcW w:type="dxa" w:w="1080"/>
+            <w:tcW w:w="654" w:type="dxa"/>
           </w:tcPr>
           <w:p>
             <w:r>
@@ -234,7 +237,7 @@
         </w:tc>
         <w:tc>
           <w:tcPr>
-            <w:tcW w:type="dxa" w:w="1080"/>
+            <w:tcW w:w="1048" w:type="dxa"/>
           </w:tcPr>
           <w:p>
             <w:r>
@@ -244,7 +247,7 @@
         </w:tc>
         <w:tc>
           <w:tcPr>
-            <w:tcW w:type="dxa" w:w="1080"/>
+            <w:tcW w:w="1063" w:type="dxa"/>
           </w:tcPr>
           <w:p>
             <w:r>
@@ -254,7 +257,7 @@
         </w:tc>
         <w:tc>
           <w:tcPr>
-            <w:tcW w:type="dxa" w:w="1080"/>
+            <w:tcW w:w="915" w:type="dxa"/>
           </w:tcPr>
           <w:p>
             <w:r>
@@ -264,7 +267,7 @@
         </w:tc>
         <w:tc>
           <w:tcPr>
-            <w:tcW w:type="dxa" w:w="1080"/>
+            <w:tcW w:w="959" w:type="dxa"/>
           </w:tcPr>
           <w:p>
             <w:r>
@@ -276,7 +279,7 @@
       <w:tr>
         <w:tc>
           <w:tcPr>
-            <w:tcW w:type="dxa" w:w="1080"/>
+            <w:tcW w:w="1538" w:type="dxa"/>
           </w:tcPr>
           <w:p>
             <w:r>
@@ -286,7 +289,7 @@
         </w:tc>
         <w:tc>
           <w:tcPr>
-            <w:tcW w:type="dxa" w:w="1080"/>
+            <w:tcW w:w="1185" w:type="dxa"/>
           </w:tcPr>
           <w:p>
             <w:r>
@@ -296,7 +299,7 @@
         </w:tc>
         <w:tc>
           <w:tcPr>
-            <w:tcW w:type="dxa" w:w="1080"/>
+            <w:tcW w:w="828" w:type="dxa"/>
           </w:tcPr>
           <w:p>
             <w:r>
@@ -306,7 +309,7 @@
         </w:tc>
         <w:tc>
           <w:tcPr>
-            <w:tcW w:type="dxa" w:w="1080"/>
+            <w:tcW w:w="654" w:type="dxa"/>
           </w:tcPr>
           <w:p>
             <w:r>
@@ -316,7 +319,7 @@
         </w:tc>
         <w:tc>
           <w:tcPr>
-            <w:tcW w:type="dxa" w:w="1080"/>
+            <w:tcW w:w="1048" w:type="dxa"/>
           </w:tcPr>
           <w:p>
             <w:r>
@@ -326,7 +329,7 @@
         </w:tc>
         <w:tc>
           <w:tcPr>
-            <w:tcW w:type="dxa" w:w="1080"/>
+            <w:tcW w:w="1063" w:type="dxa"/>
           </w:tcPr>
           <w:p>
             <w:r>
@@ -336,7 +339,7 @@
         </w:tc>
         <w:tc>
           <w:tcPr>
-            <w:tcW w:type="dxa" w:w="1080"/>
+            <w:tcW w:w="915" w:type="dxa"/>
           </w:tcPr>
           <w:p>
             <w:r>
@@ -346,7 +349,7 @@
         </w:tc>
         <w:tc>
           <w:tcPr>
-            <w:tcW w:type="dxa" w:w="1080"/>
+            <w:tcW w:w="959" w:type="dxa"/>
           </w:tcPr>
           <w:p>
             <w:r>
@@ -358,7 +361,7 @@
       <w:tr>
         <w:tc>
           <w:tcPr>
-            <w:tcW w:type="dxa" w:w="1080"/>
+            <w:tcW w:w="1538" w:type="dxa"/>
           </w:tcPr>
           <w:p>
             <w:r>
@@ -368,7 +371,7 @@
         </w:tc>
         <w:tc>
           <w:tcPr>
-            <w:tcW w:type="dxa" w:w="1080"/>
+            <w:tcW w:w="1185" w:type="dxa"/>
           </w:tcPr>
           <w:p>
             <w:r>
@@ -378,7 +381,7 @@
         </w:tc>
         <w:tc>
           <w:tcPr>
-            <w:tcW w:type="dxa" w:w="1080"/>
+            <w:tcW w:w="828" w:type="dxa"/>
           </w:tcPr>
           <w:p>
             <w:r>
@@ -388,7 +391,7 @@
         </w:tc>
         <w:tc>
           <w:tcPr>
-            <w:tcW w:type="dxa" w:w="1080"/>
+            <w:tcW w:w="654" w:type="dxa"/>
           </w:tcPr>
           <w:p>
             <w:r>
@@ -398,7 +401,7 @@
         </w:tc>
         <w:tc>
           <w:tcPr>
-            <w:tcW w:type="dxa" w:w="1080"/>
+            <w:tcW w:w="1048" w:type="dxa"/>
           </w:tcPr>
           <w:p>
             <w:r>
@@ -408,7 +411,7 @@
         </w:tc>
         <w:tc>
           <w:tcPr>
-            <w:tcW w:type="dxa" w:w="1080"/>
+            <w:tcW w:w="1063" w:type="dxa"/>
           </w:tcPr>
           <w:p>
             <w:r>
@@ -418,7 +421,7 @@
         </w:tc>
         <w:tc>
           <w:tcPr>
-            <w:tcW w:type="dxa" w:w="1080"/>
+            <w:tcW w:w="915" w:type="dxa"/>
           </w:tcPr>
           <w:p>
             <w:r>
@@ -428,7 +431,7 @@
         </w:tc>
         <w:tc>
           <w:tcPr>
-            <w:tcW w:type="dxa" w:w="1080"/>
+            <w:tcW w:w="959" w:type="dxa"/>
           </w:tcPr>
           <w:p>
             <w:r>
@@ -442,68 +445,86 @@
       <w:pPr>
         <w:pStyle w:val="Heading1"/>
       </w:pPr>
+      <w:proofErr w:type="spellStart"/>
       <w:r>
-        <w:t>oms,provide queries</w:t>
+        <w:t>oms,provide</w:t>
+      </w:r>
+      <w:proofErr w:type="spellEnd"/>
+      <w:r>
+        <w:t xml:space="preserve"> queries</w:t>
       </w:r>
     </w:p>
     <w:tbl>
       <w:tblPr>
         <w:tblStyle w:val="TableGrid"/>
-        <w:tblW w:type="auto" w:w="0"/>
-        <w:tblLook w:firstColumn="1" w:firstRow="1" w:lastColumn="0" w:lastRow="0" w:noHBand="0" w:noVBand="1" w:val="04A0"/>
+        <w:tblpPr w:leftFromText="180" w:rightFromText="180" w:horzAnchor="page" w:tblpX="1" w:tblpY="207"/>
+        <w:tblW w:w="-31572" w:type="dxa"/>
+        <w:tblLook w:val="04A0" w:firstRow="1" w:lastRow="0" w:firstColumn="1" w:lastColumn="0" w:noHBand="0" w:noVBand="1"/>
       </w:tblPr>
       <w:tblGrid>
-        <w:gridCol w:w="240"/>
-        <w:gridCol w:w="240"/>
-        <w:gridCol w:w="240"/>
-        <w:gridCol w:w="240"/>
-        <w:gridCol w:w="240"/>
-        <w:gridCol w:w="240"/>
-        <w:gridCol w:w="240"/>
-        <w:gridCol w:w="240"/>
-        <w:gridCol w:w="240"/>
-        <w:gridCol w:w="240"/>
-        <w:gridCol w:w="240"/>
-        <w:gridCol w:w="240"/>
-        <w:gridCol w:w="240"/>
-        <w:gridCol w:w="240"/>
-        <w:gridCol w:w="240"/>
-        <w:gridCol w:w="240"/>
-        <w:gridCol w:w="240"/>
-        <w:gridCol w:w="240"/>
-        <w:gridCol w:w="240"/>
-        <w:gridCol w:w="240"/>
-        <w:gridCol w:w="240"/>
-        <w:gridCol w:w="240"/>
-        <w:gridCol w:w="240"/>
-        <w:gridCol w:w="240"/>
-        <w:gridCol w:w="240"/>
-        <w:gridCol w:w="240"/>
-        <w:gridCol w:w="240"/>
-        <w:gridCol w:w="240"/>
-        <w:gridCol w:w="240"/>
-        <w:gridCol w:w="240"/>
-        <w:gridCol w:w="240"/>
-        <w:gridCol w:w="240"/>
-        <w:gridCol w:w="240"/>
-        <w:gridCol w:w="240"/>
-        <w:gridCol w:w="240"/>
-        <w:gridCol w:w="240"/>
+        <w:gridCol w:w="859"/>
+        <w:gridCol w:w="652"/>
+        <w:gridCol w:w="1045"/>
+        <w:gridCol w:w="1078"/>
+        <w:gridCol w:w="1024"/>
+        <w:gridCol w:w="784"/>
+        <w:gridCol w:w="417"/>
+        <w:gridCol w:w="790"/>
+        <w:gridCol w:w="747"/>
+        <w:gridCol w:w="762"/>
+        <w:gridCol w:w="840"/>
+        <w:gridCol w:w="622"/>
+        <w:gridCol w:w="674"/>
+        <w:gridCol w:w="672"/>
+        <w:gridCol w:w="1247"/>
+        <w:gridCol w:w="998"/>
+        <w:gridCol w:w="1239"/>
+        <w:gridCol w:w="957"/>
+        <w:gridCol w:w="1392"/>
+        <w:gridCol w:w="1010"/>
+        <w:gridCol w:w="976"/>
+        <w:gridCol w:w="820"/>
+        <w:gridCol w:w="1072"/>
+        <w:gridCol w:w="703"/>
+        <w:gridCol w:w="1204"/>
+        <w:gridCol w:w="929"/>
+        <w:gridCol w:w="783"/>
+        <w:gridCol w:w="1016"/>
+        <w:gridCol w:w="937"/>
+        <w:gridCol w:w="1229"/>
+        <w:gridCol w:w="926"/>
+        <w:gridCol w:w="891"/>
+        <w:gridCol w:w="807"/>
+        <w:gridCol w:w="1462"/>
+        <w:gridCol w:w="-63175"/>
+        <w:gridCol w:w="0"/>
+        <w:gridCol w:w="0"/>
+        <w:gridCol w:w="0"/>
+        <w:gridCol w:w="0"/>
+        <w:gridCol w:w="0"/>
+        <w:gridCol w:w="0"/>
+        <w:gridCol w:w="0"/>
+        <w:gridCol w:w="64290"/>
       </w:tblGrid>
       <w:tr>
-        <w:tc>
-          <w:tcPr>
-            <w:tcW w:type="dxa" w:w="240"/>
-          </w:tcPr>
-          <w:p>
+        <w:trPr>
+          <w:wAfter w:w="39" w:type="dxa"/>
+        </w:trPr>
+        <w:tc>
+          <w:tcPr>
+            <w:tcW w:w="859" w:type="dxa"/>
+          </w:tcPr>
+          <w:p>
+            <w:proofErr w:type="spellStart"/>
             <w:r>
               <w:t>partition_date</w:t>
             </w:r>
-          </w:p>
-        </w:tc>
-        <w:tc>
-          <w:tcPr>
-            <w:tcW w:type="dxa" w:w="240"/>
+            <w:proofErr w:type="spellEnd"/>
+          </w:p>
+        </w:tc>
+        <w:tc>
+          <w:tcPr>
+            <w:tcW w:w="652" w:type="dxa"/>
           </w:tcPr>
           <w:p>
             <w:r>
@@ -513,7 +534,7 @@
         </w:tc>
         <w:tc>
           <w:tcPr>
-            <w:tcW w:type="dxa" w:w="240"/>
+            <w:tcW w:w="1045" w:type="dxa"/>
           </w:tcPr>
           <w:p>
             <w:r>
@@ -523,7 +544,7 @@
         </w:tc>
         <w:tc>
           <w:tcPr>
-            <w:tcW w:type="dxa" w:w="240"/>
+            <w:tcW w:w="1078" w:type="dxa"/>
           </w:tcPr>
           <w:p>
             <w:r>
@@ -533,7 +554,7 @@
         </w:tc>
         <w:tc>
           <w:tcPr>
-            <w:tcW w:type="dxa" w:w="240"/>
+            <w:tcW w:w="1024" w:type="dxa"/>
           </w:tcPr>
           <w:p>
             <w:r>
@@ -543,7 +564,7 @@
         </w:tc>
         <w:tc>
           <w:tcPr>
-            <w:tcW w:type="dxa" w:w="240"/>
+            <w:tcW w:w="784" w:type="dxa"/>
           </w:tcPr>
           <w:p>
             <w:r>
@@ -553,7 +574,7 @@
         </w:tc>
         <w:tc>
           <w:tcPr>
-            <w:tcW w:type="dxa" w:w="240"/>
+            <w:tcW w:w="417" w:type="dxa"/>
           </w:tcPr>
           <w:p>
             <w:r>
@@ -563,7 +584,7 @@
         </w:tc>
         <w:tc>
           <w:tcPr>
-            <w:tcW w:type="dxa" w:w="240"/>
+            <w:tcW w:w="790" w:type="dxa"/>
           </w:tcPr>
           <w:p>
             <w:r>
@@ -573,7 +594,7 @@
         </w:tc>
         <w:tc>
           <w:tcPr>
-            <w:tcW w:type="dxa" w:w="240"/>
+            <w:tcW w:w="747" w:type="dxa"/>
           </w:tcPr>
           <w:p>
             <w:r>
@@ -583,7 +604,7 @@
         </w:tc>
         <w:tc>
           <w:tcPr>
-            <w:tcW w:type="dxa" w:w="240"/>
+            <w:tcW w:w="762" w:type="dxa"/>
           </w:tcPr>
           <w:p>
             <w:r>
@@ -593,7 +614,7 @@
         </w:tc>
         <w:tc>
           <w:tcPr>
-            <w:tcW w:type="dxa" w:w="240"/>
+            <w:tcW w:w="840" w:type="dxa"/>
           </w:tcPr>
           <w:p>
             <w:r>
@@ -603,7 +624,7 @@
         </w:tc>
         <w:tc>
           <w:tcPr>
-            <w:tcW w:type="dxa" w:w="240"/>
+            <w:tcW w:w="622" w:type="dxa"/>
           </w:tcPr>
           <w:p>
             <w:r>
@@ -613,7 +634,7 @@
         </w:tc>
         <w:tc>
           <w:tcPr>
-            <w:tcW w:type="dxa" w:w="240"/>
+            <w:tcW w:w="674" w:type="dxa"/>
           </w:tcPr>
           <w:p>
             <w:r>
@@ -623,7 +644,7 @@
         </w:tc>
         <w:tc>
           <w:tcPr>
-            <w:tcW w:type="dxa" w:w="240"/>
+            <w:tcW w:w="672" w:type="dxa"/>
           </w:tcPr>
           <w:p>
             <w:r>
@@ -633,7 +654,7 @@
         </w:tc>
         <w:tc>
           <w:tcPr>
-            <w:tcW w:type="dxa" w:w="240"/>
+            <w:tcW w:w="1247" w:type="dxa"/>
           </w:tcPr>
           <w:p>
             <w:r>
@@ -643,7 +664,7 @@
         </w:tc>
         <w:tc>
           <w:tcPr>
-            <w:tcW w:type="dxa" w:w="240"/>
+            <w:tcW w:w="998" w:type="dxa"/>
           </w:tcPr>
           <w:p>
             <w:r>
@@ -653,7 +674,7 @@
         </w:tc>
         <w:tc>
           <w:tcPr>
-            <w:tcW w:type="dxa" w:w="240"/>
+            <w:tcW w:w="1239" w:type="dxa"/>
           </w:tcPr>
           <w:p>
             <w:r>
@@ -663,7 +684,7 @@
         </w:tc>
         <w:tc>
           <w:tcPr>
-            <w:tcW w:type="dxa" w:w="240"/>
+            <w:tcW w:w="957" w:type="dxa"/>
           </w:tcPr>
           <w:p>
             <w:r>
@@ -673,7 +694,7 @@
         </w:tc>
         <w:tc>
           <w:tcPr>
-            <w:tcW w:type="dxa" w:w="240"/>
+            <w:tcW w:w="1392" w:type="dxa"/>
           </w:tcPr>
           <w:p>
             <w:r>
@@ -683,7 +704,7 @@
         </w:tc>
         <w:tc>
           <w:tcPr>
-            <w:tcW w:type="dxa" w:w="240"/>
+            <w:tcW w:w="1010" w:type="dxa"/>
           </w:tcPr>
           <w:p>
             <w:r>
@@ -693,7 +714,7 @@
         </w:tc>
         <w:tc>
           <w:tcPr>
-            <w:tcW w:type="dxa" w:w="240"/>
+            <w:tcW w:w="976" w:type="dxa"/>
           </w:tcPr>
           <w:p>
             <w:r>
@@ -703,7 +724,7 @@
         </w:tc>
         <w:tc>
           <w:tcPr>
-            <w:tcW w:type="dxa" w:w="240"/>
+            <w:tcW w:w="820" w:type="dxa"/>
           </w:tcPr>
           <w:p>
             <w:r>
@@ -713,7 +734,7 @@
         </w:tc>
         <w:tc>
           <w:tcPr>
-            <w:tcW w:type="dxa" w:w="240"/>
+            <w:tcW w:w="1072" w:type="dxa"/>
           </w:tcPr>
           <w:p>
             <w:r>
@@ -723,7 +744,7 @@
         </w:tc>
         <w:tc>
           <w:tcPr>
-            <w:tcW w:type="dxa" w:w="240"/>
+            <w:tcW w:w="703" w:type="dxa"/>
           </w:tcPr>
           <w:p>
             <w:r>
@@ -733,7 +754,7 @@
         </w:tc>
         <w:tc>
           <w:tcPr>
-            <w:tcW w:type="dxa" w:w="240"/>
+            <w:tcW w:w="1204" w:type="dxa"/>
           </w:tcPr>
           <w:p>
             <w:r>
@@ -743,7 +764,7 @@
         </w:tc>
         <w:tc>
           <w:tcPr>
-            <w:tcW w:type="dxa" w:w="240"/>
+            <w:tcW w:w="929" w:type="dxa"/>
           </w:tcPr>
           <w:p>
             <w:r>
@@ -753,7 +774,7 @@
         </w:tc>
         <w:tc>
           <w:tcPr>
-            <w:tcW w:type="dxa" w:w="240"/>
+            <w:tcW w:w="783" w:type="dxa"/>
           </w:tcPr>
           <w:p>
             <w:r>
@@ -763,7 +784,7 @@
         </w:tc>
         <w:tc>
           <w:tcPr>
-            <w:tcW w:type="dxa" w:w="240"/>
+            <w:tcW w:w="1016" w:type="dxa"/>
           </w:tcPr>
           <w:p>
             <w:r>
@@ -773,7 +794,7 @@
         </w:tc>
         <w:tc>
           <w:tcPr>
-            <w:tcW w:type="dxa" w:w="240"/>
+            <w:tcW w:w="937" w:type="dxa"/>
           </w:tcPr>
           <w:p>
             <w:r>
@@ -783,7 +804,7 @@
         </w:tc>
         <w:tc>
           <w:tcPr>
-            <w:tcW w:type="dxa" w:w="240"/>
+            <w:tcW w:w="1229" w:type="dxa"/>
           </w:tcPr>
           <w:p>
             <w:r>
@@ -793,7 +814,7 @@
         </w:tc>
         <w:tc>
           <w:tcPr>
-            <w:tcW w:type="dxa" w:w="240"/>
+            <w:tcW w:w="926" w:type="dxa"/>
           </w:tcPr>
           <w:p>
             <w:r>
@@ -803,7 +824,7 @@
         </w:tc>
         <w:tc>
           <w:tcPr>
-            <w:tcW w:type="dxa" w:w="240"/>
+            <w:tcW w:w="891" w:type="dxa"/>
           </w:tcPr>
           <w:p>
             <w:r>
@@ -813,7 +834,7 @@
         </w:tc>
         <w:tc>
           <w:tcPr>
-            <w:tcW w:type="dxa" w:w="240"/>
+            <w:tcW w:w="807" w:type="dxa"/>
           </w:tcPr>
           <w:p>
             <w:r>
@@ -823,7 +844,7 @@
         </w:tc>
         <w:tc>
           <w:tcPr>
-            <w:tcW w:type="dxa" w:w="240"/>
+            <w:tcW w:w="1462" w:type="dxa"/>
           </w:tcPr>
           <w:p>
             <w:r>
@@ -833,7 +854,8 @@
         </w:tc>
         <w:tc>
           <w:tcPr>
-            <w:tcW w:type="dxa" w:w="240"/>
+            <w:tcW w:w="1115" w:type="dxa"/>
+            <w:gridSpan w:val="9"/>
           </w:tcPr>
           <w:p>
             <w:r>
@@ -843,7 +865,8 @@
         </w:tc>
         <w:tc>
           <w:tcPr>
-            <w:tcW w:type="dxa" w:w="240"/>
+            <w:tcW w:w="1246" w:type="dxa"/>
+            <w:gridSpan w:val="0"/>
           </w:tcPr>
           <w:p>
             <w:r>
@@ -853,9 +876,12 @@
         </w:tc>
       </w:tr>
       <w:tr>
-        <w:tc>
-          <w:tcPr>
-            <w:tcW w:type="dxa" w:w="240"/>
+        <w:trPr>
+          <w:wAfter w:w="39" w:type="dxa"/>
+        </w:trPr>
+        <w:tc>
+          <w:tcPr>
+            <w:tcW w:w="859" w:type="dxa"/>
           </w:tcPr>
           <w:p>
             <w:r>
@@ -865,7 +891,7 @@
         </w:tc>
         <w:tc>
           <w:tcPr>
-            <w:tcW w:type="dxa" w:w="240"/>
+            <w:tcW w:w="652" w:type="dxa"/>
           </w:tcPr>
           <w:p>
             <w:r>
@@ -875,7 +901,7 @@
         </w:tc>
         <w:tc>
           <w:tcPr>
-            <w:tcW w:type="dxa" w:w="240"/>
+            <w:tcW w:w="1045" w:type="dxa"/>
           </w:tcPr>
           <w:p>
             <w:r>
@@ -885,7 +911,7 @@
         </w:tc>
         <w:tc>
           <w:tcPr>
-            <w:tcW w:type="dxa" w:w="240"/>
+            <w:tcW w:w="1078" w:type="dxa"/>
           </w:tcPr>
           <w:p>
             <w:r>
@@ -895,7 +921,7 @@
         </w:tc>
         <w:tc>
           <w:tcPr>
-            <w:tcW w:type="dxa" w:w="240"/>
+            <w:tcW w:w="1024" w:type="dxa"/>
           </w:tcPr>
           <w:p>
             <w:r>
@@ -905,7 +931,7 @@
         </w:tc>
         <w:tc>
           <w:tcPr>
-            <w:tcW w:type="dxa" w:w="240"/>
+            <w:tcW w:w="784" w:type="dxa"/>
           </w:tcPr>
           <w:p>
             <w:r>
@@ -915,7 +941,7 @@
         </w:tc>
         <w:tc>
           <w:tcPr>
-            <w:tcW w:type="dxa" w:w="240"/>
+            <w:tcW w:w="417" w:type="dxa"/>
           </w:tcPr>
           <w:p>
             <w:r>
@@ -925,7 +951,7 @@
         </w:tc>
         <w:tc>
           <w:tcPr>
-            <w:tcW w:type="dxa" w:w="240"/>
+            <w:tcW w:w="790" w:type="dxa"/>
           </w:tcPr>
           <w:p>
             <w:r>
@@ -935,7 +961,7 @@
         </w:tc>
         <w:tc>
           <w:tcPr>
-            <w:tcW w:type="dxa" w:w="240"/>
+            <w:tcW w:w="747" w:type="dxa"/>
           </w:tcPr>
           <w:p>
             <w:r>
@@ -945,7 +971,7 @@
         </w:tc>
         <w:tc>
           <w:tcPr>
-            <w:tcW w:type="dxa" w:w="240"/>
+            <w:tcW w:w="762" w:type="dxa"/>
           </w:tcPr>
           <w:p>
             <w:r>
@@ -955,7 +981,7 @@
         </w:tc>
         <w:tc>
           <w:tcPr>
-            <w:tcW w:type="dxa" w:w="240"/>
+            <w:tcW w:w="840" w:type="dxa"/>
           </w:tcPr>
           <w:p>
             <w:r>
@@ -965,7 +991,7 @@
         </w:tc>
         <w:tc>
           <w:tcPr>
-            <w:tcW w:type="dxa" w:w="240"/>
+            <w:tcW w:w="622" w:type="dxa"/>
           </w:tcPr>
           <w:p>
             <w:r>
@@ -975,7 +1001,7 @@
         </w:tc>
         <w:tc>
           <w:tcPr>
-            <w:tcW w:type="dxa" w:w="240"/>
+            <w:tcW w:w="674" w:type="dxa"/>
           </w:tcPr>
           <w:p>
             <w:r>
@@ -985,7 +1011,7 @@
         </w:tc>
         <w:tc>
           <w:tcPr>
-            <w:tcW w:type="dxa" w:w="240"/>
+            <w:tcW w:w="672" w:type="dxa"/>
           </w:tcPr>
           <w:p>
             <w:r>
@@ -995,7 +1021,7 @@
         </w:tc>
         <w:tc>
           <w:tcPr>
-            <w:tcW w:type="dxa" w:w="240"/>
+            <w:tcW w:w="1247" w:type="dxa"/>
           </w:tcPr>
           <w:p>
             <w:r>
@@ -1005,7 +1031,7 @@
         </w:tc>
         <w:tc>
           <w:tcPr>
-            <w:tcW w:type="dxa" w:w="240"/>
+            <w:tcW w:w="998" w:type="dxa"/>
           </w:tcPr>
           <w:p>
             <w:r>
@@ -1015,7 +1041,7 @@
         </w:tc>
         <w:tc>
           <w:tcPr>
-            <w:tcW w:type="dxa" w:w="240"/>
+            <w:tcW w:w="1239" w:type="dxa"/>
           </w:tcPr>
           <w:p>
             <w:r>
@@ -1025,7 +1051,7 @@
         </w:tc>
         <w:tc>
           <w:tcPr>
-            <w:tcW w:type="dxa" w:w="240"/>
+            <w:tcW w:w="957" w:type="dxa"/>
           </w:tcPr>
           <w:p>
             <w:r>
@@ -1035,7 +1061,7 @@
         </w:tc>
         <w:tc>
           <w:tcPr>
-            <w:tcW w:type="dxa" w:w="240"/>
+            <w:tcW w:w="1392" w:type="dxa"/>
           </w:tcPr>
           <w:p>
             <w:r>
@@ -1045,7 +1071,7 @@
         </w:tc>
         <w:tc>
           <w:tcPr>
-            <w:tcW w:type="dxa" w:w="240"/>
+            <w:tcW w:w="1010" w:type="dxa"/>
           </w:tcPr>
           <w:p>
             <w:r>
@@ -1055,7 +1081,7 @@
         </w:tc>
         <w:tc>
           <w:tcPr>
-            <w:tcW w:type="dxa" w:w="240"/>
+            <w:tcW w:w="976" w:type="dxa"/>
           </w:tcPr>
           <w:p>
             <w:r>
@@ -1065,7 +1091,7 @@
         </w:tc>
         <w:tc>
           <w:tcPr>
-            <w:tcW w:type="dxa" w:w="240"/>
+            <w:tcW w:w="820" w:type="dxa"/>
           </w:tcPr>
           <w:p>
             <w:r>
@@ -1075,7 +1101,7 @@
         </w:tc>
         <w:tc>
           <w:tcPr>
-            <w:tcW w:type="dxa" w:w="240"/>
+            <w:tcW w:w="1072" w:type="dxa"/>
           </w:tcPr>
           <w:p>
             <w:r>
@@ -1085,7 +1111,7 @@
         </w:tc>
         <w:tc>
           <w:tcPr>
-            <w:tcW w:type="dxa" w:w="240"/>
+            <w:tcW w:w="703" w:type="dxa"/>
           </w:tcPr>
           <w:p>
             <w:r>
@@ -1095,7 +1121,7 @@
         </w:tc>
         <w:tc>
           <w:tcPr>
-            <w:tcW w:type="dxa" w:w="240"/>
+            <w:tcW w:w="1204" w:type="dxa"/>
           </w:tcPr>
           <w:p>
             <w:r>
@@ -1105,7 +1131,7 @@
         </w:tc>
         <w:tc>
           <w:tcPr>
-            <w:tcW w:type="dxa" w:w="240"/>
+            <w:tcW w:w="929" w:type="dxa"/>
           </w:tcPr>
           <w:p>
             <w:r>
@@ -1115,7 +1141,7 @@
         </w:tc>
         <w:tc>
           <w:tcPr>
-            <w:tcW w:type="dxa" w:w="240"/>
+            <w:tcW w:w="783" w:type="dxa"/>
           </w:tcPr>
           <w:p>
             <w:r>
@@ -1125,7 +1151,7 @@
         </w:tc>
         <w:tc>
           <w:tcPr>
-            <w:tcW w:type="dxa" w:w="240"/>
+            <w:tcW w:w="1016" w:type="dxa"/>
           </w:tcPr>
           <w:p>
             <w:r>
@@ -1135,7 +1161,7 @@
         </w:tc>
         <w:tc>
           <w:tcPr>
-            <w:tcW w:type="dxa" w:w="240"/>
+            <w:tcW w:w="937" w:type="dxa"/>
           </w:tcPr>
           <w:p>
             <w:r>
@@ -1145,7 +1171,7 @@
         </w:tc>
         <w:tc>
           <w:tcPr>
-            <w:tcW w:type="dxa" w:w="240"/>
+            <w:tcW w:w="1229" w:type="dxa"/>
           </w:tcPr>
           <w:p>
             <w:r>
@@ -1155,7 +1181,7 @@
         </w:tc>
         <w:tc>
           <w:tcPr>
-            <w:tcW w:type="dxa" w:w="240"/>
+            <w:tcW w:w="926" w:type="dxa"/>
           </w:tcPr>
           <w:p>
             <w:r>
@@ -1165,7 +1191,7 @@
         </w:tc>
         <w:tc>
           <w:tcPr>
-            <w:tcW w:type="dxa" w:w="240"/>
+            <w:tcW w:w="891" w:type="dxa"/>
           </w:tcPr>
           <w:p>
             <w:r>
@@ -1175,7 +1201,7 @@
         </w:tc>
         <w:tc>
           <w:tcPr>
-            <w:tcW w:type="dxa" w:w="240"/>
+            <w:tcW w:w="807" w:type="dxa"/>
           </w:tcPr>
           <w:p>
             <w:r>
@@ -1185,7 +1211,7 @@
         </w:tc>
         <w:tc>
           <w:tcPr>
-            <w:tcW w:type="dxa" w:w="240"/>
+            <w:tcW w:w="1462" w:type="dxa"/>
           </w:tcPr>
           <w:p>
             <w:r>
@@ -1195,7 +1221,8 @@
         </w:tc>
         <w:tc>
           <w:tcPr>
-            <w:tcW w:type="dxa" w:w="240"/>
+            <w:tcW w:w="1115" w:type="dxa"/>
+            <w:gridSpan w:val="9"/>
           </w:tcPr>
           <w:p>
             <w:r>
@@ -1205,7 +1232,8 @@
         </w:tc>
         <w:tc>
           <w:tcPr>
-            <w:tcW w:type="dxa" w:w="240"/>
+            <w:tcW w:w="1246" w:type="dxa"/>
+            <w:gridSpan w:val="0"/>
           </w:tcPr>
           <w:p>
             <w:r>
@@ -1215,9 +1243,12 @@
         </w:tc>
       </w:tr>
       <w:tr>
-        <w:tc>
-          <w:tcPr>
-            <w:tcW w:type="dxa" w:w="240"/>
+        <w:trPr>
+          <w:wAfter w:w="39" w:type="dxa"/>
+        </w:trPr>
+        <w:tc>
+          <w:tcPr>
+            <w:tcW w:w="859" w:type="dxa"/>
           </w:tcPr>
           <w:p>
             <w:r>
@@ -1227,7 +1258,7 @@
         </w:tc>
         <w:tc>
           <w:tcPr>
-            <w:tcW w:type="dxa" w:w="240"/>
+            <w:tcW w:w="652" w:type="dxa"/>
           </w:tcPr>
           <w:p>
             <w:r>
@@ -1237,7 +1268,7 @@
         </w:tc>
         <w:tc>
           <w:tcPr>
-            <w:tcW w:type="dxa" w:w="240"/>
+            <w:tcW w:w="1045" w:type="dxa"/>
           </w:tcPr>
           <w:p>
             <w:r>
@@ -1247,7 +1278,7 @@
         </w:tc>
         <w:tc>
           <w:tcPr>
-            <w:tcW w:type="dxa" w:w="240"/>
+            <w:tcW w:w="1078" w:type="dxa"/>
           </w:tcPr>
           <w:p>
             <w:r>
@@ -1257,7 +1288,7 @@
         </w:tc>
         <w:tc>
           <w:tcPr>
-            <w:tcW w:type="dxa" w:w="240"/>
+            <w:tcW w:w="1024" w:type="dxa"/>
           </w:tcPr>
           <w:p>
             <w:r>
@@ -1267,7 +1298,7 @@
         </w:tc>
         <w:tc>
           <w:tcPr>
-            <w:tcW w:type="dxa" w:w="240"/>
+            <w:tcW w:w="784" w:type="dxa"/>
           </w:tcPr>
           <w:p>
             <w:r>
@@ -1277,7 +1308,7 @@
         </w:tc>
         <w:tc>
           <w:tcPr>
-            <w:tcW w:type="dxa" w:w="240"/>
+            <w:tcW w:w="417" w:type="dxa"/>
           </w:tcPr>
           <w:p>
             <w:r>
@@ -1287,7 +1318,7 @@
         </w:tc>
         <w:tc>
           <w:tcPr>
-            <w:tcW w:type="dxa" w:w="240"/>
+            <w:tcW w:w="790" w:type="dxa"/>
           </w:tcPr>
           <w:p>
             <w:r>
@@ -1297,7 +1328,7 @@
         </w:tc>
         <w:tc>
           <w:tcPr>
-            <w:tcW w:type="dxa" w:w="240"/>
+            <w:tcW w:w="747" w:type="dxa"/>
           </w:tcPr>
           <w:p>
             <w:r>
@@ -1307,7 +1338,7 @@
         </w:tc>
         <w:tc>
           <w:tcPr>
-            <w:tcW w:type="dxa" w:w="240"/>
+            <w:tcW w:w="762" w:type="dxa"/>
           </w:tcPr>
           <w:p>
             <w:r>
@@ -1317,7 +1348,7 @@
         </w:tc>
         <w:tc>
           <w:tcPr>
-            <w:tcW w:type="dxa" w:w="240"/>
+            <w:tcW w:w="840" w:type="dxa"/>
           </w:tcPr>
           <w:p>
             <w:r>
@@ -1327,7 +1358,7 @@
         </w:tc>
         <w:tc>
           <w:tcPr>
-            <w:tcW w:type="dxa" w:w="240"/>
+            <w:tcW w:w="622" w:type="dxa"/>
           </w:tcPr>
           <w:p>
             <w:r>
@@ -1337,7 +1368,7 @@
         </w:tc>
         <w:tc>
           <w:tcPr>
-            <w:tcW w:type="dxa" w:w="240"/>
+            <w:tcW w:w="674" w:type="dxa"/>
           </w:tcPr>
           <w:p>
             <w:r>
@@ -1347,7 +1378,7 @@
         </w:tc>
         <w:tc>
           <w:tcPr>
-            <w:tcW w:type="dxa" w:w="240"/>
+            <w:tcW w:w="672" w:type="dxa"/>
           </w:tcPr>
           <w:p>
             <w:r>
@@ -1357,7 +1388,7 @@
         </w:tc>
         <w:tc>
           <w:tcPr>
-            <w:tcW w:type="dxa" w:w="240"/>
+            <w:tcW w:w="1247" w:type="dxa"/>
           </w:tcPr>
           <w:p>
             <w:r>
@@ -1367,7 +1398,7 @@
         </w:tc>
         <w:tc>
           <w:tcPr>
-            <w:tcW w:type="dxa" w:w="240"/>
+            <w:tcW w:w="998" w:type="dxa"/>
           </w:tcPr>
           <w:p>
             <w:r>
@@ -1377,7 +1408,7 @@
         </w:tc>
         <w:tc>
           <w:tcPr>
-            <w:tcW w:type="dxa" w:w="240"/>
+            <w:tcW w:w="1239" w:type="dxa"/>
           </w:tcPr>
           <w:p>
             <w:r>
@@ -1387,7 +1418,7 @@
         </w:tc>
         <w:tc>
           <w:tcPr>
-            <w:tcW w:type="dxa" w:w="240"/>
+            <w:tcW w:w="957" w:type="dxa"/>
           </w:tcPr>
           <w:p>
             <w:r>
@@ -1397,7 +1428,7 @@
         </w:tc>
         <w:tc>
           <w:tcPr>
-            <w:tcW w:type="dxa" w:w="240"/>
+            <w:tcW w:w="1392" w:type="dxa"/>
           </w:tcPr>
           <w:p>
             <w:r>
@@ -1407,7 +1438,7 @@
         </w:tc>
         <w:tc>
           <w:tcPr>
-            <w:tcW w:type="dxa" w:w="240"/>
+            <w:tcW w:w="1010" w:type="dxa"/>
           </w:tcPr>
           <w:p>
             <w:r>
@@ -1417,7 +1448,7 @@
         </w:tc>
         <w:tc>
           <w:tcPr>
-            <w:tcW w:type="dxa" w:w="240"/>
+            <w:tcW w:w="976" w:type="dxa"/>
           </w:tcPr>
           <w:p>
             <w:r>
@@ -1427,7 +1458,7 @@
         </w:tc>
         <w:tc>
           <w:tcPr>
-            <w:tcW w:type="dxa" w:w="240"/>
+            <w:tcW w:w="820" w:type="dxa"/>
           </w:tcPr>
           <w:p>
             <w:r>
@@ -1437,7 +1468,7 @@
         </w:tc>
         <w:tc>
           <w:tcPr>
-            <w:tcW w:type="dxa" w:w="240"/>
+            <w:tcW w:w="1072" w:type="dxa"/>
           </w:tcPr>
           <w:p>
             <w:r>
@@ -1447,7 +1478,7 @@
         </w:tc>
         <w:tc>
           <w:tcPr>
-            <w:tcW w:type="dxa" w:w="240"/>
+            <w:tcW w:w="703" w:type="dxa"/>
           </w:tcPr>
           <w:p>
             <w:r>
@@ -1457,7 +1488,7 @@
         </w:tc>
         <w:tc>
           <w:tcPr>
-            <w:tcW w:type="dxa" w:w="240"/>
+            <w:tcW w:w="1204" w:type="dxa"/>
           </w:tcPr>
           <w:p>
             <w:r>
@@ -1467,7 +1498,7 @@
         </w:tc>
         <w:tc>
           <w:tcPr>
-            <w:tcW w:type="dxa" w:w="240"/>
+            <w:tcW w:w="929" w:type="dxa"/>
           </w:tcPr>
           <w:p>
             <w:r>
@@ -1477,7 +1508,7 @@
         </w:tc>
         <w:tc>
           <w:tcPr>
-            <w:tcW w:type="dxa" w:w="240"/>
+            <w:tcW w:w="783" w:type="dxa"/>
           </w:tcPr>
           <w:p>
             <w:r>
@@ -1487,7 +1518,7 @@
         </w:tc>
         <w:tc>
           <w:tcPr>
-            <w:tcW w:type="dxa" w:w="240"/>
+            <w:tcW w:w="1016" w:type="dxa"/>
           </w:tcPr>
           <w:p>
             <w:r>
@@ -1497,7 +1528,7 @@
         </w:tc>
         <w:tc>
           <w:tcPr>
-            <w:tcW w:type="dxa" w:w="240"/>
+            <w:tcW w:w="937" w:type="dxa"/>
           </w:tcPr>
           <w:p>
             <w:r>
@@ -1507,7 +1538,7 @@
         </w:tc>
         <w:tc>
           <w:tcPr>
-            <w:tcW w:type="dxa" w:w="240"/>
+            <w:tcW w:w="1229" w:type="dxa"/>
           </w:tcPr>
           <w:p>
             <w:r>
@@ -1517,7 +1548,7 @@
         </w:tc>
         <w:tc>
           <w:tcPr>
-            <w:tcW w:type="dxa" w:w="240"/>
+            <w:tcW w:w="926" w:type="dxa"/>
           </w:tcPr>
           <w:p>
             <w:r>
@@ -1527,7 +1558,7 @@
         </w:tc>
         <w:tc>
           <w:tcPr>
-            <w:tcW w:type="dxa" w:w="240"/>
+            <w:tcW w:w="891" w:type="dxa"/>
           </w:tcPr>
           <w:p>
             <w:r>
@@ -1537,7 +1568,7 @@
         </w:tc>
         <w:tc>
           <w:tcPr>
-            <w:tcW w:type="dxa" w:w="240"/>
+            <w:tcW w:w="807" w:type="dxa"/>
           </w:tcPr>
           <w:p>
             <w:r>
@@ -1547,7 +1578,7 @@
         </w:tc>
         <w:tc>
           <w:tcPr>
-            <w:tcW w:type="dxa" w:w="240"/>
+            <w:tcW w:w="1462" w:type="dxa"/>
           </w:tcPr>
           <w:p>
             <w:r>
@@ -1557,7 +1588,8 @@
         </w:tc>
         <w:tc>
           <w:tcPr>
-            <w:tcW w:type="dxa" w:w="240"/>
+            <w:tcW w:w="1115" w:type="dxa"/>
+            <w:gridSpan w:val="9"/>
           </w:tcPr>
           <w:p>
             <w:r>
@@ -1567,7 +1599,8 @@
         </w:tc>
         <w:tc>
           <w:tcPr>
-            <w:tcW w:type="dxa" w:w="240"/>
+            <w:tcW w:w="1246" w:type="dxa"/>
+            <w:gridSpan w:val="0"/>
           </w:tcPr>
           <w:p>
             <w:r>
@@ -1577,9 +1610,12 @@
         </w:tc>
       </w:tr>
       <w:tr>
-        <w:tc>
-          <w:tcPr>
-            <w:tcW w:type="dxa" w:w="240"/>
+        <w:trPr>
+          <w:wAfter w:w="39" w:type="dxa"/>
+        </w:trPr>
+        <w:tc>
+          <w:tcPr>
+            <w:tcW w:w="859" w:type="dxa"/>
           </w:tcPr>
           <w:p>
             <w:r>
@@ -1589,7 +1625,7 @@
         </w:tc>
         <w:tc>
           <w:tcPr>
-            <w:tcW w:type="dxa" w:w="240"/>
+            <w:tcW w:w="652" w:type="dxa"/>
           </w:tcPr>
           <w:p>
             <w:r>
@@ -1599,7 +1635,7 @@
         </w:tc>
         <w:tc>
           <w:tcPr>
-            <w:tcW w:type="dxa" w:w="240"/>
+            <w:tcW w:w="1045" w:type="dxa"/>
           </w:tcPr>
           <w:p>
             <w:r>
@@ -1609,7 +1645,7 @@
         </w:tc>
         <w:tc>
           <w:tcPr>
-            <w:tcW w:type="dxa" w:w="240"/>
+            <w:tcW w:w="1078" w:type="dxa"/>
           </w:tcPr>
           <w:p>
             <w:r>
@@ -1619,7 +1655,7 @@
         </w:tc>
         <w:tc>
           <w:tcPr>
-            <w:tcW w:type="dxa" w:w="240"/>
+            <w:tcW w:w="1024" w:type="dxa"/>
           </w:tcPr>
           <w:p>
             <w:r>
@@ -1629,7 +1665,7 @@
         </w:tc>
         <w:tc>
           <w:tcPr>
-            <w:tcW w:type="dxa" w:w="240"/>
+            <w:tcW w:w="784" w:type="dxa"/>
           </w:tcPr>
           <w:p>
             <w:r>
@@ -1639,7 +1675,7 @@
         </w:tc>
         <w:tc>
           <w:tcPr>
-            <w:tcW w:type="dxa" w:w="240"/>
+            <w:tcW w:w="417" w:type="dxa"/>
           </w:tcPr>
           <w:p>
             <w:r>
@@ -1649,7 +1685,7 @@
         </w:tc>
         <w:tc>
           <w:tcPr>
-            <w:tcW w:type="dxa" w:w="240"/>
+            <w:tcW w:w="790" w:type="dxa"/>
           </w:tcPr>
           <w:p>
             <w:r>
@@ -1659,7 +1695,7 @@
         </w:tc>
         <w:tc>
           <w:tcPr>
-            <w:tcW w:type="dxa" w:w="240"/>
+            <w:tcW w:w="747" w:type="dxa"/>
           </w:tcPr>
           <w:p>
             <w:r>
@@ -1669,7 +1705,7 @@
         </w:tc>
         <w:tc>
           <w:tcPr>
-            <w:tcW w:type="dxa" w:w="240"/>
+            <w:tcW w:w="762" w:type="dxa"/>
           </w:tcPr>
           <w:p>
             <w:r>
@@ -1679,7 +1715,7 @@
         </w:tc>
         <w:tc>
           <w:tcPr>
-            <w:tcW w:type="dxa" w:w="240"/>
+            <w:tcW w:w="840" w:type="dxa"/>
           </w:tcPr>
           <w:p>
             <w:r>
@@ -1689,7 +1725,7 @@
         </w:tc>
         <w:tc>
           <w:tcPr>
-            <w:tcW w:type="dxa" w:w="240"/>
+            <w:tcW w:w="622" w:type="dxa"/>
           </w:tcPr>
           <w:p>
             <w:r>
@@ -1699,7 +1735,7 @@
         </w:tc>
         <w:tc>
           <w:tcPr>
-            <w:tcW w:type="dxa" w:w="240"/>
+            <w:tcW w:w="674" w:type="dxa"/>
           </w:tcPr>
           <w:p>
             <w:r>
@@ -1709,7 +1745,7 @@
         </w:tc>
         <w:tc>
           <w:tcPr>
-            <w:tcW w:type="dxa" w:w="240"/>
+            <w:tcW w:w="672" w:type="dxa"/>
           </w:tcPr>
           <w:p>
             <w:r>
@@ -1719,7 +1755,7 @@
         </w:tc>
         <w:tc>
           <w:tcPr>
-            <w:tcW w:type="dxa" w:w="240"/>
+            <w:tcW w:w="1247" w:type="dxa"/>
           </w:tcPr>
           <w:p>
             <w:r>
@@ -1729,7 +1765,7 @@
         </w:tc>
         <w:tc>
           <w:tcPr>
-            <w:tcW w:type="dxa" w:w="240"/>
+            <w:tcW w:w="998" w:type="dxa"/>
           </w:tcPr>
           <w:p>
             <w:r>
@@ -1739,7 +1775,7 @@
         </w:tc>
         <w:tc>
           <w:tcPr>
-            <w:tcW w:type="dxa" w:w="240"/>
+            <w:tcW w:w="1239" w:type="dxa"/>
           </w:tcPr>
           <w:p>
             <w:r>
@@ -1749,7 +1785,7 @@
         </w:tc>
         <w:tc>
           <w:tcPr>
-            <w:tcW w:type="dxa" w:w="240"/>
+            <w:tcW w:w="957" w:type="dxa"/>
           </w:tcPr>
           <w:p>
             <w:r>
@@ -1759,7 +1795,7 @@
         </w:tc>
         <w:tc>
           <w:tcPr>
-            <w:tcW w:type="dxa" w:w="240"/>
+            <w:tcW w:w="1392" w:type="dxa"/>
           </w:tcPr>
           <w:p>
             <w:r>
@@ -1769,7 +1805,7 @@
         </w:tc>
         <w:tc>
           <w:tcPr>
-            <w:tcW w:type="dxa" w:w="240"/>
+            <w:tcW w:w="1010" w:type="dxa"/>
           </w:tcPr>
           <w:p>
             <w:r>
@@ -1779,7 +1815,7 @@
         </w:tc>
         <w:tc>
           <w:tcPr>
-            <w:tcW w:type="dxa" w:w="240"/>
+            <w:tcW w:w="976" w:type="dxa"/>
           </w:tcPr>
           <w:p>
             <w:r>
@@ -1789,7 +1825,7 @@
         </w:tc>
         <w:tc>
           <w:tcPr>
-            <w:tcW w:type="dxa" w:w="240"/>
+            <w:tcW w:w="820" w:type="dxa"/>
           </w:tcPr>
           <w:p>
             <w:r>
@@ -1799,7 +1835,7 @@
         </w:tc>
         <w:tc>
           <w:tcPr>
-            <w:tcW w:type="dxa" w:w="240"/>
+            <w:tcW w:w="1072" w:type="dxa"/>
           </w:tcPr>
           <w:p>
             <w:r>
@@ -1809,7 +1845,7 @@
         </w:tc>
         <w:tc>
           <w:tcPr>
-            <w:tcW w:type="dxa" w:w="240"/>
+            <w:tcW w:w="703" w:type="dxa"/>
           </w:tcPr>
           <w:p>
             <w:r>
@@ -1819,7 +1855,7 @@
         </w:tc>
         <w:tc>
           <w:tcPr>
-            <w:tcW w:type="dxa" w:w="240"/>
+            <w:tcW w:w="1204" w:type="dxa"/>
           </w:tcPr>
           <w:p>
             <w:r>
@@ -1829,7 +1865,7 @@
         </w:tc>
         <w:tc>
           <w:tcPr>
-            <w:tcW w:type="dxa" w:w="240"/>
+            <w:tcW w:w="929" w:type="dxa"/>
           </w:tcPr>
           <w:p>
             <w:r>
@@ -1839,7 +1875,7 @@
         </w:tc>
         <w:tc>
           <w:tcPr>
-            <w:tcW w:type="dxa" w:w="240"/>
+            <w:tcW w:w="783" w:type="dxa"/>
           </w:tcPr>
           <w:p>
             <w:r>
@@ -1849,7 +1885,7 @@
         </w:tc>
         <w:tc>
           <w:tcPr>
-            <w:tcW w:type="dxa" w:w="240"/>
+            <w:tcW w:w="1016" w:type="dxa"/>
           </w:tcPr>
           <w:p>
             <w:r>
@@ -1859,7 +1895,7 @@
         </w:tc>
         <w:tc>
           <w:tcPr>
-            <w:tcW w:type="dxa" w:w="240"/>
+            <w:tcW w:w="937" w:type="dxa"/>
           </w:tcPr>
           <w:p>
             <w:r>
@@ -1869,7 +1905,7 @@
         </w:tc>
         <w:tc>
           <w:tcPr>
-            <w:tcW w:type="dxa" w:w="240"/>
+            <w:tcW w:w="1229" w:type="dxa"/>
           </w:tcPr>
           <w:p>
             <w:r>
@@ -1879,7 +1915,7 @@
         </w:tc>
         <w:tc>
           <w:tcPr>
-            <w:tcW w:type="dxa" w:w="240"/>
+            <w:tcW w:w="926" w:type="dxa"/>
           </w:tcPr>
           <w:p>
             <w:r>
@@ -1889,7 +1925,7 @@
         </w:tc>
         <w:tc>
           <w:tcPr>
-            <w:tcW w:type="dxa" w:w="240"/>
+            <w:tcW w:w="891" w:type="dxa"/>
           </w:tcPr>
           <w:p>
             <w:r>
@@ -1899,7 +1935,7 @@
         </w:tc>
         <w:tc>
           <w:tcPr>
-            <w:tcW w:type="dxa" w:w="240"/>
+            <w:tcW w:w="807" w:type="dxa"/>
           </w:tcPr>
           <w:p>
             <w:r>
@@ -1909,7 +1945,7 @@
         </w:tc>
         <w:tc>
           <w:tcPr>
-            <w:tcW w:type="dxa" w:w="240"/>
+            <w:tcW w:w="1462" w:type="dxa"/>
           </w:tcPr>
           <w:p>
             <w:r>
@@ -1919,7 +1955,8 @@
         </w:tc>
         <w:tc>
           <w:tcPr>
-            <w:tcW w:type="dxa" w:w="240"/>
+            <w:tcW w:w="1115" w:type="dxa"/>
+            <w:gridSpan w:val="9"/>
           </w:tcPr>
           <w:p>
             <w:r>
@@ -1929,7 +1966,8 @@
         </w:tc>
         <w:tc>
           <w:tcPr>
-            <w:tcW w:type="dxa" w:w="240"/>
+            <w:tcW w:w="1246" w:type="dxa"/>
+            <w:gridSpan w:val="0"/>
           </w:tcPr>
           <w:p>
             <w:r>
@@ -1939,9 +1977,12 @@
         </w:tc>
       </w:tr>
       <w:tr>
-        <w:tc>
-          <w:tcPr>
-            <w:tcW w:type="dxa" w:w="240"/>
+        <w:trPr>
+          <w:wAfter w:w="39" w:type="dxa"/>
+        </w:trPr>
+        <w:tc>
+          <w:tcPr>
+            <w:tcW w:w="859" w:type="dxa"/>
           </w:tcPr>
           <w:p>
             <w:r>
@@ -1951,7 +1992,7 @@
         </w:tc>
         <w:tc>
           <w:tcPr>
-            <w:tcW w:type="dxa" w:w="240"/>
+            <w:tcW w:w="652" w:type="dxa"/>
           </w:tcPr>
           <w:p>
             <w:r>
@@ -1961,7 +2002,7 @@
         </w:tc>
         <w:tc>
           <w:tcPr>
-            <w:tcW w:type="dxa" w:w="240"/>
+            <w:tcW w:w="1045" w:type="dxa"/>
           </w:tcPr>
           <w:p>
             <w:r>
@@ -1971,7 +2012,7 @@
         </w:tc>
         <w:tc>
           <w:tcPr>
-            <w:tcW w:type="dxa" w:w="240"/>
+            <w:tcW w:w="1078" w:type="dxa"/>
           </w:tcPr>
           <w:p>
             <w:r>
@@ -1981,7 +2022,7 @@
         </w:tc>
         <w:tc>
           <w:tcPr>
-            <w:tcW w:type="dxa" w:w="240"/>
+            <w:tcW w:w="1024" w:type="dxa"/>
           </w:tcPr>
           <w:p>
             <w:r>
@@ -1991,7 +2032,7 @@
         </w:tc>
         <w:tc>
           <w:tcPr>
-            <w:tcW w:type="dxa" w:w="240"/>
+            <w:tcW w:w="784" w:type="dxa"/>
           </w:tcPr>
           <w:p>
             <w:r>
@@ -2001,7 +2042,7 @@
         </w:tc>
         <w:tc>
           <w:tcPr>
-            <w:tcW w:type="dxa" w:w="240"/>
+            <w:tcW w:w="417" w:type="dxa"/>
           </w:tcPr>
           <w:p>
             <w:r>
@@ -2011,7 +2052,7 @@
         </w:tc>
         <w:tc>
           <w:tcPr>
-            <w:tcW w:type="dxa" w:w="240"/>
+            <w:tcW w:w="790" w:type="dxa"/>
           </w:tcPr>
           <w:p>
             <w:r>
@@ -2021,7 +2062,7 @@
         </w:tc>
         <w:tc>
           <w:tcPr>
-            <w:tcW w:type="dxa" w:w="240"/>
+            <w:tcW w:w="747" w:type="dxa"/>
           </w:tcPr>
           <w:p>
             <w:r>
@@ -2031,7 +2072,7 @@
         </w:tc>
         <w:tc>
           <w:tcPr>
-            <w:tcW w:type="dxa" w:w="240"/>
+            <w:tcW w:w="762" w:type="dxa"/>
           </w:tcPr>
           <w:p>
             <w:r>
@@ -2041,7 +2082,7 @@
         </w:tc>
         <w:tc>
           <w:tcPr>
-            <w:tcW w:type="dxa" w:w="240"/>
+            <w:tcW w:w="840" w:type="dxa"/>
           </w:tcPr>
           <w:p>
             <w:r>
@@ -2051,7 +2092,7 @@
         </w:tc>
         <w:tc>
           <w:tcPr>
-            <w:tcW w:type="dxa" w:w="240"/>
+            <w:tcW w:w="622" w:type="dxa"/>
           </w:tcPr>
           <w:p>
             <w:r>
@@ -2061,7 +2102,7 @@
         </w:tc>
         <w:tc>
           <w:tcPr>
-            <w:tcW w:type="dxa" w:w="240"/>
+            <w:tcW w:w="674" w:type="dxa"/>
           </w:tcPr>
           <w:p>
             <w:r>
@@ -2071,7 +2112,7 @@
         </w:tc>
         <w:tc>
           <w:tcPr>
-            <w:tcW w:type="dxa" w:w="240"/>
+            <w:tcW w:w="672" w:type="dxa"/>
           </w:tcPr>
           <w:p>
             <w:r>
@@ -2081,7 +2122,7 @@
         </w:tc>
         <w:tc>
           <w:tcPr>
-            <w:tcW w:type="dxa" w:w="240"/>
+            <w:tcW w:w="1247" w:type="dxa"/>
           </w:tcPr>
           <w:p>
             <w:r>
@@ -2091,7 +2132,7 @@
         </w:tc>
         <w:tc>
           <w:tcPr>
-            <w:tcW w:type="dxa" w:w="240"/>
+            <w:tcW w:w="998" w:type="dxa"/>
           </w:tcPr>
           <w:p>
             <w:r>
@@ -2101,7 +2142,7 @@
         </w:tc>
         <w:tc>
           <w:tcPr>
-            <w:tcW w:type="dxa" w:w="240"/>
+            <w:tcW w:w="1239" w:type="dxa"/>
           </w:tcPr>
           <w:p>
             <w:r>
@@ -2111,7 +2152,7 @@
         </w:tc>
         <w:tc>
           <w:tcPr>
-            <w:tcW w:type="dxa" w:w="240"/>
+            <w:tcW w:w="957" w:type="dxa"/>
           </w:tcPr>
           <w:p>
             <w:r>
@@ -2121,7 +2162,7 @@
         </w:tc>
         <w:tc>
           <w:tcPr>
-            <w:tcW w:type="dxa" w:w="240"/>
+            <w:tcW w:w="1392" w:type="dxa"/>
           </w:tcPr>
           <w:p>
             <w:r>
@@ -2131,7 +2172,7 @@
         </w:tc>
         <w:tc>
           <w:tcPr>
-            <w:tcW w:type="dxa" w:w="240"/>
+            <w:tcW w:w="1010" w:type="dxa"/>
           </w:tcPr>
           <w:p>
             <w:r>
@@ -2141,7 +2182,7 @@
         </w:tc>
         <w:tc>
           <w:tcPr>
-            <w:tcW w:type="dxa" w:w="240"/>
+            <w:tcW w:w="976" w:type="dxa"/>
           </w:tcPr>
           <w:p>
             <w:r>
@@ -2151,7 +2192,7 @@
         </w:tc>
         <w:tc>
           <w:tcPr>
-            <w:tcW w:type="dxa" w:w="240"/>
+            <w:tcW w:w="820" w:type="dxa"/>
           </w:tcPr>
           <w:p>
             <w:r>
@@ -2161,7 +2202,7 @@
         </w:tc>
         <w:tc>
           <w:tcPr>
-            <w:tcW w:type="dxa" w:w="240"/>
+            <w:tcW w:w="1072" w:type="dxa"/>
           </w:tcPr>
           <w:p>
             <w:r>
@@ -2171,7 +2212,7 @@
         </w:tc>
         <w:tc>
           <w:tcPr>
-            <w:tcW w:type="dxa" w:w="240"/>
+            <w:tcW w:w="703" w:type="dxa"/>
           </w:tcPr>
           <w:p>
             <w:r>
@@ -2181,7 +2222,7 @@
         </w:tc>
         <w:tc>
           <w:tcPr>
-            <w:tcW w:type="dxa" w:w="240"/>
+            <w:tcW w:w="1204" w:type="dxa"/>
           </w:tcPr>
           <w:p>
             <w:r>
@@ -2191,7 +2232,7 @@
         </w:tc>
         <w:tc>
           <w:tcPr>
-            <w:tcW w:type="dxa" w:w="240"/>
+            <w:tcW w:w="929" w:type="dxa"/>
           </w:tcPr>
           <w:p>
             <w:r>
@@ -2201,7 +2242,7 @@
         </w:tc>
         <w:tc>
           <w:tcPr>
-            <w:tcW w:type="dxa" w:w="240"/>
+            <w:tcW w:w="783" w:type="dxa"/>
           </w:tcPr>
           <w:p>
             <w:r>
@@ -2211,7 +2252,7 @@
         </w:tc>
         <w:tc>
           <w:tcPr>
-            <w:tcW w:type="dxa" w:w="240"/>
+            <w:tcW w:w="1016" w:type="dxa"/>
           </w:tcPr>
           <w:p>
             <w:r>
@@ -2221,7 +2262,7 @@
         </w:tc>
         <w:tc>
           <w:tcPr>
-            <w:tcW w:type="dxa" w:w="240"/>
+            <w:tcW w:w="937" w:type="dxa"/>
           </w:tcPr>
           <w:p>
             <w:r>
@@ -2231,7 +2272,7 @@
         </w:tc>
         <w:tc>
           <w:tcPr>
-            <w:tcW w:type="dxa" w:w="240"/>
+            <w:tcW w:w="1229" w:type="dxa"/>
           </w:tcPr>
           <w:p>
             <w:r>
@@ -2241,7 +2282,7 @@
         </w:tc>
         <w:tc>
           <w:tcPr>
-            <w:tcW w:type="dxa" w:w="240"/>
+            <w:tcW w:w="926" w:type="dxa"/>
           </w:tcPr>
           <w:p>
             <w:r>
@@ -2251,7 +2292,7 @@
         </w:tc>
         <w:tc>
           <w:tcPr>
-            <w:tcW w:type="dxa" w:w="240"/>
+            <w:tcW w:w="891" w:type="dxa"/>
           </w:tcPr>
           <w:p>
             <w:r>
@@ -2261,7 +2302,7 @@
         </w:tc>
         <w:tc>
           <w:tcPr>
-            <w:tcW w:type="dxa" w:w="240"/>
+            <w:tcW w:w="807" w:type="dxa"/>
           </w:tcPr>
           <w:p>
             <w:r>
@@ -2271,7 +2312,7 @@
         </w:tc>
         <w:tc>
           <w:tcPr>
-            <w:tcW w:type="dxa" w:w="240"/>
+            <w:tcW w:w="1462" w:type="dxa"/>
           </w:tcPr>
           <w:p>
             <w:r>
@@ -2281,7 +2322,8 @@
         </w:tc>
         <w:tc>
           <w:tcPr>
-            <w:tcW w:type="dxa" w:w="240"/>
+            <w:tcW w:w="1115" w:type="dxa"/>
+            <w:gridSpan w:val="9"/>
           </w:tcPr>
           <w:p>
             <w:r>
@@ -2291,7 +2333,8 @@
         </w:tc>
         <w:tc>
           <w:tcPr>
-            <w:tcW w:type="dxa" w:w="240"/>
+            <w:tcW w:w="1246" w:type="dxa"/>
+            <w:gridSpan w:val="0"/>
           </w:tcPr>
           <w:p>
             <w:r>
@@ -2301,9 +2344,12 @@
         </w:tc>
       </w:tr>
       <w:tr>
-        <w:tc>
-          <w:tcPr>
-            <w:tcW w:type="dxa" w:w="240"/>
+        <w:trPr>
+          <w:wAfter w:w="39" w:type="dxa"/>
+        </w:trPr>
+        <w:tc>
+          <w:tcPr>
+            <w:tcW w:w="859" w:type="dxa"/>
           </w:tcPr>
           <w:p>
             <w:r>
@@ -2313,7 +2359,7 @@
         </w:tc>
         <w:tc>
           <w:tcPr>
-            <w:tcW w:type="dxa" w:w="240"/>
+            <w:tcW w:w="652" w:type="dxa"/>
           </w:tcPr>
           <w:p>
             <w:r>
@@ -2323,7 +2369,7 @@
         </w:tc>
         <w:tc>
           <w:tcPr>
-            <w:tcW w:type="dxa" w:w="240"/>
+            <w:tcW w:w="1045" w:type="dxa"/>
           </w:tcPr>
           <w:p>
             <w:r>
@@ -2333,7 +2379,7 @@
         </w:tc>
         <w:tc>
           <w:tcPr>
-            <w:tcW w:type="dxa" w:w="240"/>
+            <w:tcW w:w="1078" w:type="dxa"/>
           </w:tcPr>
           <w:p>
             <w:r>
@@ -2343,7 +2389,7 @@
         </w:tc>
         <w:tc>
           <w:tcPr>
-            <w:tcW w:type="dxa" w:w="240"/>
+            <w:tcW w:w="1024" w:type="dxa"/>
           </w:tcPr>
           <w:p>
             <w:r>
@@ -2353,7 +2399,7 @@
         </w:tc>
         <w:tc>
           <w:tcPr>
-            <w:tcW w:type="dxa" w:w="240"/>
+            <w:tcW w:w="784" w:type="dxa"/>
           </w:tcPr>
           <w:p>
             <w:r>
@@ -2363,7 +2409,7 @@
         </w:tc>
         <w:tc>
           <w:tcPr>
-            <w:tcW w:type="dxa" w:w="240"/>
+            <w:tcW w:w="417" w:type="dxa"/>
           </w:tcPr>
           <w:p>
             <w:r>
@@ -2373,7 +2419,7 @@
         </w:tc>
         <w:tc>
           <w:tcPr>
-            <w:tcW w:type="dxa" w:w="240"/>
+            <w:tcW w:w="790" w:type="dxa"/>
           </w:tcPr>
           <w:p>
             <w:r>
@@ -2383,7 +2429,7 @@
         </w:tc>
         <w:tc>
           <w:tcPr>
-            <w:tcW w:type="dxa" w:w="240"/>
+            <w:tcW w:w="747" w:type="dxa"/>
           </w:tcPr>
           <w:p>
             <w:r>
@@ -2393,7 +2439,7 @@
         </w:tc>
         <w:tc>
           <w:tcPr>
-            <w:tcW w:type="dxa" w:w="240"/>
+            <w:tcW w:w="762" w:type="dxa"/>
           </w:tcPr>
           <w:p>
             <w:r>
@@ -2403,7 +2449,7 @@
         </w:tc>
         <w:tc>
           <w:tcPr>
-            <w:tcW w:type="dxa" w:w="240"/>
+            <w:tcW w:w="840" w:type="dxa"/>
           </w:tcPr>
           <w:p>
             <w:r>
@@ -2413,7 +2459,7 @@
         </w:tc>
         <w:tc>
           <w:tcPr>
-            <w:tcW w:type="dxa" w:w="240"/>
+            <w:tcW w:w="622" w:type="dxa"/>
           </w:tcPr>
           <w:p>
             <w:r>
@@ -2423,7 +2469,7 @@
         </w:tc>
         <w:tc>
           <w:tcPr>
-            <w:tcW w:type="dxa" w:w="240"/>
+            <w:tcW w:w="674" w:type="dxa"/>
           </w:tcPr>
           <w:p>
             <w:r>
@@ -2433,7 +2479,7 @@
         </w:tc>
         <w:tc>
           <w:tcPr>
-            <w:tcW w:type="dxa" w:w="240"/>
+            <w:tcW w:w="672" w:type="dxa"/>
           </w:tcPr>
           <w:p>
             <w:r>
@@ -2443,7 +2489,7 @@
         </w:tc>
         <w:tc>
           <w:tcPr>
-            <w:tcW w:type="dxa" w:w="240"/>
+            <w:tcW w:w="1247" w:type="dxa"/>
           </w:tcPr>
           <w:p>
             <w:r>
@@ -2453,7 +2499,7 @@
         </w:tc>
         <w:tc>
           <w:tcPr>
-            <w:tcW w:type="dxa" w:w="240"/>
+            <w:tcW w:w="998" w:type="dxa"/>
           </w:tcPr>
           <w:p>
             <w:r>
@@ -2463,7 +2509,7 @@
         </w:tc>
         <w:tc>
           <w:tcPr>
-            <w:tcW w:type="dxa" w:w="240"/>
+            <w:tcW w:w="1239" w:type="dxa"/>
           </w:tcPr>
           <w:p>
             <w:r>
@@ -2473,7 +2519,7 @@
         </w:tc>
         <w:tc>
           <w:tcPr>
-            <w:tcW w:type="dxa" w:w="240"/>
+            <w:tcW w:w="957" w:type="dxa"/>
           </w:tcPr>
           <w:p>
             <w:r>
@@ -2483,7 +2529,7 @@
         </w:tc>
         <w:tc>
           <w:tcPr>
-            <w:tcW w:type="dxa" w:w="240"/>
+            <w:tcW w:w="1392" w:type="dxa"/>
           </w:tcPr>
           <w:p>
             <w:r>
@@ -2493,7 +2539,7 @@
         </w:tc>
         <w:tc>
           <w:tcPr>
-            <w:tcW w:type="dxa" w:w="240"/>
+            <w:tcW w:w="1010" w:type="dxa"/>
           </w:tcPr>
           <w:p>
             <w:r>
@@ -2503,7 +2549,7 @@
         </w:tc>
         <w:tc>
           <w:tcPr>
-            <w:tcW w:type="dxa" w:w="240"/>
+            <w:tcW w:w="976" w:type="dxa"/>
           </w:tcPr>
           <w:p>
             <w:r>
@@ -2513,7 +2559,7 @@
         </w:tc>
         <w:tc>
           <w:tcPr>
-            <w:tcW w:type="dxa" w:w="240"/>
+            <w:tcW w:w="820" w:type="dxa"/>
           </w:tcPr>
           <w:p>
             <w:r>
@@ -2523,7 +2569,7 @@
         </w:tc>
         <w:tc>
           <w:tcPr>
-            <w:tcW w:type="dxa" w:w="240"/>
+            <w:tcW w:w="1072" w:type="dxa"/>
           </w:tcPr>
           <w:p>
             <w:r>
@@ -2533,7 +2579,7 @@
         </w:tc>
         <w:tc>
           <w:tcPr>
-            <w:tcW w:type="dxa" w:w="240"/>
+            <w:tcW w:w="703" w:type="dxa"/>
           </w:tcPr>
           <w:p>
             <w:r>
@@ -2543,7 +2589,7 @@
         </w:tc>
         <w:tc>
           <w:tcPr>
-            <w:tcW w:type="dxa" w:w="240"/>
+            <w:tcW w:w="1204" w:type="dxa"/>
           </w:tcPr>
           <w:p>
             <w:r>
@@ -2553,7 +2599,7 @@
         </w:tc>
         <w:tc>
           <w:tcPr>
-            <w:tcW w:type="dxa" w:w="240"/>
+            <w:tcW w:w="929" w:type="dxa"/>
           </w:tcPr>
           <w:p>
             <w:r>
@@ -2563,7 +2609,7 @@
         </w:tc>
         <w:tc>
           <w:tcPr>
-            <w:tcW w:type="dxa" w:w="240"/>
+            <w:tcW w:w="783" w:type="dxa"/>
           </w:tcPr>
           <w:p>
             <w:r>
@@ -2573,7 +2619,7 @@
         </w:tc>
         <w:tc>
           <w:tcPr>
-            <w:tcW w:type="dxa" w:w="240"/>
+            <w:tcW w:w="1016" w:type="dxa"/>
           </w:tcPr>
           <w:p>
             <w:r>
@@ -2583,7 +2629,7 @@
         </w:tc>
         <w:tc>
           <w:tcPr>
-            <w:tcW w:type="dxa" w:w="240"/>
+            <w:tcW w:w="937" w:type="dxa"/>
           </w:tcPr>
           <w:p>
             <w:r>
@@ -2593,7 +2639,7 @@
         </w:tc>
         <w:tc>
           <w:tcPr>
-            <w:tcW w:type="dxa" w:w="240"/>
+            <w:tcW w:w="1229" w:type="dxa"/>
           </w:tcPr>
           <w:p>
             <w:r>
@@ -2603,7 +2649,7 @@
         </w:tc>
         <w:tc>
           <w:tcPr>
-            <w:tcW w:type="dxa" w:w="240"/>
+            <w:tcW w:w="926" w:type="dxa"/>
           </w:tcPr>
           <w:p>
             <w:r>
@@ -2613,7 +2659,7 @@
         </w:tc>
         <w:tc>
           <w:tcPr>
-            <w:tcW w:type="dxa" w:w="240"/>
+            <w:tcW w:w="891" w:type="dxa"/>
           </w:tcPr>
           <w:p>
             <w:r>
@@ -2623,7 +2669,7 @@
         </w:tc>
         <w:tc>
           <w:tcPr>
-            <w:tcW w:type="dxa" w:w="240"/>
+            <w:tcW w:w="807" w:type="dxa"/>
           </w:tcPr>
           <w:p>
             <w:r>
@@ -2633,7 +2679,7 @@
         </w:tc>
         <w:tc>
           <w:tcPr>
-            <w:tcW w:type="dxa" w:w="240"/>
+            <w:tcW w:w="1462" w:type="dxa"/>
           </w:tcPr>
           <w:p>
             <w:r>
@@ -2643,7 +2689,8 @@
         </w:tc>
         <w:tc>
           <w:tcPr>
-            <w:tcW w:type="dxa" w:w="240"/>
+            <w:tcW w:w="1115" w:type="dxa"/>
+            <w:gridSpan w:val="9"/>
           </w:tcPr>
           <w:p>
             <w:r>
@@ -2653,7 +2700,8 @@
         </w:tc>
         <w:tc>
           <w:tcPr>
-            <w:tcW w:type="dxa" w:w="240"/>
+            <w:tcW w:w="1246" w:type="dxa"/>
+            <w:gridSpan w:val="0"/>
           </w:tcPr>
           <w:p>
             <w:r>
@@ -2663,9 +2711,12 @@
         </w:tc>
       </w:tr>
       <w:tr>
-        <w:tc>
-          <w:tcPr>
-            <w:tcW w:type="dxa" w:w="240"/>
+        <w:trPr>
+          <w:wAfter w:w="39" w:type="dxa"/>
+        </w:trPr>
+        <w:tc>
+          <w:tcPr>
+            <w:tcW w:w="859" w:type="dxa"/>
           </w:tcPr>
           <w:p>
             <w:r>
@@ -2675,7 +2726,7 @@
         </w:tc>
         <w:tc>
           <w:tcPr>
-            <w:tcW w:type="dxa" w:w="240"/>
+            <w:tcW w:w="652" w:type="dxa"/>
           </w:tcPr>
           <w:p>
             <w:r>
@@ -2685,7 +2736,7 @@
         </w:tc>
         <w:tc>
           <w:tcPr>
-            <w:tcW w:type="dxa" w:w="240"/>
+            <w:tcW w:w="1045" w:type="dxa"/>
           </w:tcPr>
           <w:p>
             <w:r>
@@ -2695,7 +2746,7 @@
         </w:tc>
         <w:tc>
           <w:tcPr>
-            <w:tcW w:type="dxa" w:w="240"/>
+            <w:tcW w:w="1078" w:type="dxa"/>
           </w:tcPr>
           <w:p>
             <w:r>
@@ -2705,7 +2756,7 @@
         </w:tc>
         <w:tc>
           <w:tcPr>
-            <w:tcW w:type="dxa" w:w="240"/>
+            <w:tcW w:w="1024" w:type="dxa"/>
           </w:tcPr>
           <w:p>
             <w:r>
@@ -2715,7 +2766,7 @@
         </w:tc>
         <w:tc>
           <w:tcPr>
-            <w:tcW w:type="dxa" w:w="240"/>
+            <w:tcW w:w="784" w:type="dxa"/>
           </w:tcPr>
           <w:p>
             <w:r>
@@ -2725,7 +2776,7 @@
         </w:tc>
         <w:tc>
           <w:tcPr>
-            <w:tcW w:type="dxa" w:w="240"/>
+            <w:tcW w:w="417" w:type="dxa"/>
           </w:tcPr>
           <w:p>
             <w:r>
@@ -2735,7 +2786,7 @@
         </w:tc>
         <w:tc>
           <w:tcPr>
-            <w:tcW w:type="dxa" w:w="240"/>
+            <w:tcW w:w="790" w:type="dxa"/>
           </w:tcPr>
           <w:p>
             <w:r>
@@ -2745,7 +2796,7 @@
         </w:tc>
         <w:tc>
           <w:tcPr>
-            <w:tcW w:type="dxa" w:w="240"/>
+            <w:tcW w:w="747" w:type="dxa"/>
           </w:tcPr>
           <w:p>
             <w:r>
@@ -2755,7 +2806,7 @@
         </w:tc>
         <w:tc>
           <w:tcPr>
-            <w:tcW w:type="dxa" w:w="240"/>
+            <w:tcW w:w="762" w:type="dxa"/>
           </w:tcPr>
           <w:p>
             <w:r>
@@ -2765,7 +2816,7 @@
         </w:tc>
         <w:tc>
           <w:tcPr>
-            <w:tcW w:type="dxa" w:w="240"/>
+            <w:tcW w:w="840" w:type="dxa"/>
           </w:tcPr>
           <w:p>
             <w:r>
@@ -2775,7 +2826,7 @@
         </w:tc>
         <w:tc>
           <w:tcPr>
-            <w:tcW w:type="dxa" w:w="240"/>
+            <w:tcW w:w="622" w:type="dxa"/>
           </w:tcPr>
           <w:p>
             <w:r>
@@ -2785,7 +2836,7 @@
         </w:tc>
         <w:tc>
           <w:tcPr>
-            <w:tcW w:type="dxa" w:w="240"/>
+            <w:tcW w:w="674" w:type="dxa"/>
           </w:tcPr>
           <w:p>
             <w:r>
@@ -2795,7 +2846,7 @@
         </w:tc>
         <w:tc>
           <w:tcPr>
-            <w:tcW w:type="dxa" w:w="240"/>
+            <w:tcW w:w="672" w:type="dxa"/>
           </w:tcPr>
           <w:p>
             <w:r>
@@ -2805,7 +2856,7 @@
         </w:tc>
         <w:tc>
           <w:tcPr>
-            <w:tcW w:type="dxa" w:w="240"/>
+            <w:tcW w:w="1247" w:type="dxa"/>
           </w:tcPr>
           <w:p>
             <w:r>
@@ -2815,7 +2866,7 @@
         </w:tc>
         <w:tc>
           <w:tcPr>
-            <w:tcW w:type="dxa" w:w="240"/>
+            <w:tcW w:w="998" w:type="dxa"/>
           </w:tcPr>
           <w:p>
             <w:r>
@@ -2825,7 +2876,7 @@
         </w:tc>
         <w:tc>
           <w:tcPr>
-            <w:tcW w:type="dxa" w:w="240"/>
+            <w:tcW w:w="1239" w:type="dxa"/>
           </w:tcPr>
           <w:p>
             <w:r>
@@ -2835,7 +2886,7 @@
         </w:tc>
         <w:tc>
           <w:tcPr>
-            <w:tcW w:type="dxa" w:w="240"/>
+            <w:tcW w:w="957" w:type="dxa"/>
           </w:tcPr>
           <w:p>
             <w:r>
@@ -2845,7 +2896,7 @@
         </w:tc>
         <w:tc>
           <w:tcPr>
-            <w:tcW w:type="dxa" w:w="240"/>
+            <w:tcW w:w="1392" w:type="dxa"/>
           </w:tcPr>
           <w:p>
             <w:r>
@@ -2855,7 +2906,7 @@
         </w:tc>
         <w:tc>
           <w:tcPr>
-            <w:tcW w:type="dxa" w:w="240"/>
+            <w:tcW w:w="1010" w:type="dxa"/>
           </w:tcPr>
           <w:p>
             <w:r>
@@ -2865,7 +2916,7 @@
         </w:tc>
         <w:tc>
           <w:tcPr>
-            <w:tcW w:type="dxa" w:w="240"/>
+            <w:tcW w:w="976" w:type="dxa"/>
           </w:tcPr>
           <w:p>
             <w:r>
@@ -2875,7 +2926,7 @@
         </w:tc>
         <w:tc>
           <w:tcPr>
-            <w:tcW w:type="dxa" w:w="240"/>
+            <w:tcW w:w="820" w:type="dxa"/>
           </w:tcPr>
           <w:p>
             <w:r>
@@ -2885,7 +2936,7 @@
         </w:tc>
         <w:tc>
           <w:tcPr>
-            <w:tcW w:type="dxa" w:w="240"/>
+            <w:tcW w:w="1072" w:type="dxa"/>
           </w:tcPr>
           <w:p>
             <w:r>
@@ -2895,7 +2946,7 @@
         </w:tc>
         <w:tc>
           <w:tcPr>
-            <w:tcW w:type="dxa" w:w="240"/>
+            <w:tcW w:w="703" w:type="dxa"/>
           </w:tcPr>
           <w:p>
             <w:r>
@@ -2905,7 +2956,7 @@
         </w:tc>
         <w:tc>
           <w:tcPr>
-            <w:tcW w:type="dxa" w:w="240"/>
+            <w:tcW w:w="1204" w:type="dxa"/>
           </w:tcPr>
           <w:p>
             <w:r>
@@ -2915,7 +2966,7 @@
         </w:tc>
         <w:tc>
           <w:tcPr>
-            <w:tcW w:type="dxa" w:w="240"/>
+            <w:tcW w:w="929" w:type="dxa"/>
           </w:tcPr>
           <w:p>
             <w:r>
@@ -2925,7 +2976,7 @@
         </w:tc>
         <w:tc>
           <w:tcPr>
-            <w:tcW w:type="dxa" w:w="240"/>
+            <w:tcW w:w="783" w:type="dxa"/>
           </w:tcPr>
           <w:p>
             <w:r>
@@ -2935,7 +2986,7 @@
         </w:tc>
         <w:tc>
           <w:tcPr>
-            <w:tcW w:type="dxa" w:w="240"/>
+            <w:tcW w:w="1016" w:type="dxa"/>
           </w:tcPr>
           <w:p>
             <w:r>
@@ -2945,7 +2996,7 @@
         </w:tc>
         <w:tc>
           <w:tcPr>
-            <w:tcW w:type="dxa" w:w="240"/>
+            <w:tcW w:w="937" w:type="dxa"/>
           </w:tcPr>
           <w:p>
             <w:r>
@@ -2955,7 +3006,7 @@
         </w:tc>
         <w:tc>
           <w:tcPr>
-            <w:tcW w:type="dxa" w:w="240"/>
+            <w:tcW w:w="1229" w:type="dxa"/>
           </w:tcPr>
           <w:p>
             <w:r>
@@ -2965,7 +3016,7 @@
         </w:tc>
         <w:tc>
           <w:tcPr>
-            <w:tcW w:type="dxa" w:w="240"/>
+            <w:tcW w:w="926" w:type="dxa"/>
           </w:tcPr>
           <w:p>
             <w:r>
@@ -2975,7 +3026,7 @@
         </w:tc>
         <w:tc>
           <w:tcPr>
-            <w:tcW w:type="dxa" w:w="240"/>
+            <w:tcW w:w="891" w:type="dxa"/>
           </w:tcPr>
           <w:p>
             <w:r>
@@ -2985,7 +3036,7 @@
         </w:tc>
         <w:tc>
           <w:tcPr>
-            <w:tcW w:type="dxa" w:w="240"/>
+            <w:tcW w:w="807" w:type="dxa"/>
           </w:tcPr>
           <w:p>
             <w:r>
@@ -2995,7 +3046,7 @@
         </w:tc>
         <w:tc>
           <w:tcPr>
-            <w:tcW w:type="dxa" w:w="240"/>
+            <w:tcW w:w="1462" w:type="dxa"/>
           </w:tcPr>
           <w:p>
             <w:r>
@@ -3005,7 +3056,8 @@
         </w:tc>
         <w:tc>
           <w:tcPr>
-            <w:tcW w:type="dxa" w:w="240"/>
+            <w:tcW w:w="1115" w:type="dxa"/>
+            <w:gridSpan w:val="9"/>
           </w:tcPr>
           <w:p>
             <w:r>
@@ -3015,7 +3067,8 @@
         </w:tc>
         <w:tc>
           <w:tcPr>
-            <w:tcW w:type="dxa" w:w="240"/>
+            <w:tcW w:w="1246" w:type="dxa"/>
+            <w:gridSpan w:val="0"/>
           </w:tcPr>
           <w:p>
             <w:r>
@@ -3025,59 +3078,82 @@
         </w:tc>
       </w:tr>
       <w:tr>
-        <w:tc>
-          <w:tcPr>
-            <w:tcW w:type="dxa" w:w="240"/>
-          </w:tcPr>
-          <w:p>
-            <w:r>
-              <w:t>1901-01-01 00:00:00</w:t>
-            </w:r>
-          </w:p>
-        </w:tc>
-        <w:tc>
-          <w:tcPr>
-            <w:tcW w:type="dxa" w:w="240"/>
-          </w:tcPr>
-          <w:p>
-            <w:r>
-              <w:t>8961</w:t>
-            </w:r>
-          </w:p>
-        </w:tc>
-        <w:tc>
-          <w:tcPr>
-            <w:tcW w:type="dxa" w:w="240"/>
-          </w:tcPr>
-          <w:p>
-            <w:r>
-              <w:t>2024-12-01 09:21:25</w:t>
-            </w:r>
-          </w:p>
-        </w:tc>
-        <w:tc>
-          <w:tcPr>
-            <w:tcW w:type="dxa" w:w="240"/>
-          </w:tcPr>
-          <w:p>
-            <w:r>
-              <w:t>2024-12-01 09:22:15</w:t>
-            </w:r>
-          </w:p>
-        </w:tc>
-        <w:tc>
-          <w:tcPr>
-            <w:tcW w:type="dxa" w:w="240"/>
-          </w:tcPr>
-          <w:p>
-            <w:r>
+        <w:trPr>
+          <w:wAfter w:w="39" w:type="dxa"/>
+        </w:trPr>
+        <w:tc>
+          <w:tcPr>
+            <w:tcW w:w="859" w:type="dxa"/>
+          </w:tcPr>
+          <w:p>
+            <w:r>
+              <w:t>1901-</w:t>
+            </w:r>
+            <w:r>
+              <w:lastRenderedPageBreak/>
+              <w:t>01-01 00:00:00</w:t>
+            </w:r>
+          </w:p>
+        </w:tc>
+        <w:tc>
+          <w:tcPr>
+            <w:tcW w:w="652" w:type="dxa"/>
+          </w:tcPr>
+          <w:p>
+            <w:r>
+              <w:lastRenderedPageBreak/>
+              <w:t>896</w:t>
+            </w:r>
+            <w:r>
+              <w:lastRenderedPageBreak/>
+              <w:t>1</w:t>
+            </w:r>
+          </w:p>
+        </w:tc>
+        <w:tc>
+          <w:tcPr>
+            <w:tcW w:w="1045" w:type="dxa"/>
+          </w:tcPr>
+          <w:p>
+            <w:r>
+              <w:lastRenderedPageBreak/>
+              <w:t>2024-</w:t>
+            </w:r>
+            <w:r>
+              <w:lastRenderedPageBreak/>
+              <w:t>12-01 09:21:25</w:t>
+            </w:r>
+          </w:p>
+        </w:tc>
+        <w:tc>
+          <w:tcPr>
+            <w:tcW w:w="1078" w:type="dxa"/>
+          </w:tcPr>
+          <w:p>
+            <w:r>
+              <w:lastRenderedPageBreak/>
+              <w:t>2024-</w:t>
+            </w:r>
+            <w:r>
+              <w:lastRenderedPageBreak/>
+              <w:t>12-01 09:22:15</w:t>
+            </w:r>
+          </w:p>
+        </w:tc>
+        <w:tc>
+          <w:tcPr>
+            <w:tcW w:w="1024" w:type="dxa"/>
+          </w:tcPr>
+          <w:p>
+            <w:r>
+              <w:lastRenderedPageBreak/>
               <w:t>server</w:t>
             </w:r>
           </w:p>
         </w:tc>
         <w:tc>
           <w:tcPr>
-            <w:tcW w:type="dxa" w:w="240"/>
+            <w:tcW w:w="784" w:type="dxa"/>
           </w:tcPr>
           <w:p>
             <w:r>
@@ -3087,47 +3163,62 @@
         </w:tc>
         <w:tc>
           <w:tcPr>
-            <w:tcW w:type="dxa" w:w="240"/>
-          </w:tcPr>
-          <w:p>
-            <w:r>
-              <w:t>OC</w:t>
-            </w:r>
-          </w:p>
-        </w:tc>
-        <w:tc>
-          <w:tcPr>
-            <w:tcW w:type="dxa" w:w="240"/>
-          </w:tcPr>
-          <w:p>
-            <w:r>
-              <w:t>Activation Charge Voice Rate Plan</w:t>
-            </w:r>
-          </w:p>
-        </w:tc>
-        <w:tc>
-          <w:tcPr>
-            <w:tcW w:type="dxa" w:w="240"/>
-          </w:tcPr>
-          <w:p>
-            <w:r>
-              <w:t>100006833</w:t>
-            </w:r>
-          </w:p>
-        </w:tc>
-        <w:tc>
-          <w:tcPr>
-            <w:tcW w:type="dxa" w:w="240"/>
-          </w:tcPr>
-          <w:p>
-            <w:r>
+            <w:tcW w:w="417" w:type="dxa"/>
+          </w:tcPr>
+          <w:p>
+            <w:r>
+              <w:t>O</w:t>
+            </w:r>
+            <w:r>
+              <w:lastRenderedPageBreak/>
+              <w:t>C</w:t>
+            </w:r>
+          </w:p>
+        </w:tc>
+        <w:tc>
+          <w:tcPr>
+            <w:tcW w:w="790" w:type="dxa"/>
+          </w:tcPr>
+          <w:p>
+            <w:r>
+              <w:lastRenderedPageBreak/>
+              <w:t>Activ</w:t>
+            </w:r>
+            <w:r>
+              <w:lastRenderedPageBreak/>
+              <w:t>ation Charge Voice Rate Plan</w:t>
+            </w:r>
+          </w:p>
+        </w:tc>
+        <w:tc>
+          <w:tcPr>
+            <w:tcW w:w="747" w:type="dxa"/>
+          </w:tcPr>
+          <w:p>
+            <w:r>
+              <w:lastRenderedPageBreak/>
+              <w:t>1000</w:t>
+            </w:r>
+            <w:r>
+              <w:lastRenderedPageBreak/>
+              <w:t>06833</w:t>
+            </w:r>
+          </w:p>
+        </w:tc>
+        <w:tc>
+          <w:tcPr>
+            <w:tcW w:w="762" w:type="dxa"/>
+          </w:tcPr>
+          <w:p>
+            <w:r>
+              <w:lastRenderedPageBreak/>
               <w:t>20</w:t>
             </w:r>
           </w:p>
         </w:tc>
         <w:tc>
           <w:tcPr>
-            <w:tcW w:type="dxa" w:w="240"/>
+            <w:tcW w:w="840" w:type="dxa"/>
           </w:tcPr>
           <w:p>
             <w:r>
@@ -3137,7 +3228,7 @@
         </w:tc>
         <w:tc>
           <w:tcPr>
-            <w:tcW w:type="dxa" w:w="240"/>
+            <w:tcW w:w="622" w:type="dxa"/>
           </w:tcPr>
           <w:p>
             <w:r>
@@ -3147,7 +3238,52 @@
         </w:tc>
         <w:tc>
           <w:tcPr>
-            <w:tcW w:type="dxa" w:w="240"/>
+            <w:tcW w:w="674" w:type="dxa"/>
+          </w:tcPr>
+          <w:p>
+            <w:r>
+              <w:t>Non</w:t>
+            </w:r>
+            <w:r>
+              <w:lastRenderedPageBreak/>
+              <w:t>e</w:t>
+            </w:r>
+          </w:p>
+        </w:tc>
+        <w:tc>
+          <w:tcPr>
+            <w:tcW w:w="672" w:type="dxa"/>
+          </w:tcPr>
+          <w:p>
+            <w:r>
+              <w:lastRenderedPageBreak/>
+              <w:t>0</w:t>
+            </w:r>
+          </w:p>
+        </w:tc>
+        <w:tc>
+          <w:tcPr>
+            <w:tcW w:w="1247" w:type="dxa"/>
+          </w:tcPr>
+          <w:p>
+            <w:r>
+              <w:t>O</w:t>
+            </w:r>
+          </w:p>
+        </w:tc>
+        <w:tc>
+          <w:tcPr>
+            <w:tcW w:w="998" w:type="dxa"/>
+          </w:tcPr>
+          <w:p>
+            <w:r>
+              <w:t>0</w:t>
+            </w:r>
+          </w:p>
+        </w:tc>
+        <w:tc>
+          <w:tcPr>
+            <w:tcW w:w="1239" w:type="dxa"/>
           </w:tcPr>
           <w:p>
             <w:r>
@@ -3157,7 +3293,27 @@
         </w:tc>
         <w:tc>
           <w:tcPr>
-            <w:tcW w:type="dxa" w:w="240"/>
+            <w:tcW w:w="957" w:type="dxa"/>
+          </w:tcPr>
+          <w:p>
+            <w:r>
+              <w:t>None</w:t>
+            </w:r>
+          </w:p>
+        </w:tc>
+        <w:tc>
+          <w:tcPr>
+            <w:tcW w:w="1392" w:type="dxa"/>
+          </w:tcPr>
+          <w:p>
+            <w:r>
+              <w:t>None</w:t>
+            </w:r>
+          </w:p>
+        </w:tc>
+        <w:tc>
+          <w:tcPr>
+            <w:tcW w:w="1010" w:type="dxa"/>
           </w:tcPr>
           <w:p>
             <w:r>
@@ -3167,37 +3323,67 @@
         </w:tc>
         <w:tc>
           <w:tcPr>
-            <w:tcW w:type="dxa" w:w="240"/>
-          </w:tcPr>
-          <w:p>
-            <w:r>
-              <w:t>O</w:t>
-            </w:r>
-          </w:p>
-        </w:tc>
-        <w:tc>
-          <w:tcPr>
-            <w:tcW w:type="dxa" w:w="240"/>
-          </w:tcPr>
-          <w:p>
-            <w:r>
+            <w:tcW w:w="976" w:type="dxa"/>
+          </w:tcPr>
+          <w:p>
+            <w:r>
+              <w:t>None</w:t>
+            </w:r>
+          </w:p>
+        </w:tc>
+        <w:tc>
+          <w:tcPr>
+            <w:tcW w:w="820" w:type="dxa"/>
+          </w:tcPr>
+          <w:p>
+            <w:r>
+              <w:t>1000</w:t>
+            </w:r>
+            <w:r>
+              <w:lastRenderedPageBreak/>
+              <w:t>06807</w:t>
+            </w:r>
+          </w:p>
+        </w:tc>
+        <w:tc>
+          <w:tcPr>
+            <w:tcW w:w="1072" w:type="dxa"/>
+          </w:tcPr>
+          <w:p>
+            <w:r>
+              <w:lastRenderedPageBreak/>
               <w:t>0</w:t>
             </w:r>
           </w:p>
         </w:tc>
         <w:tc>
           <w:tcPr>
-            <w:tcW w:type="dxa" w:w="240"/>
-          </w:tcPr>
-          <w:p>
-            <w:r>
+            <w:tcW w:w="703" w:type="dxa"/>
+          </w:tcPr>
+          <w:p>
+            <w:r>
+              <w:t>Non</w:t>
+            </w:r>
+            <w:r>
+              <w:lastRenderedPageBreak/>
+              <w:t>e</w:t>
+            </w:r>
+          </w:p>
+        </w:tc>
+        <w:tc>
+          <w:tcPr>
+            <w:tcW w:w="1204" w:type="dxa"/>
+          </w:tcPr>
+          <w:p>
+            <w:r>
+              <w:lastRenderedPageBreak/>
               <w:t>None</w:t>
             </w:r>
           </w:p>
         </w:tc>
         <w:tc>
           <w:tcPr>
-            <w:tcW w:type="dxa" w:w="240"/>
+            <w:tcW w:w="929" w:type="dxa"/>
           </w:tcPr>
           <w:p>
             <w:r>
@@ -3207,7 +3393,7 @@
         </w:tc>
         <w:tc>
           <w:tcPr>
-            <w:tcW w:type="dxa" w:w="240"/>
+            <w:tcW w:w="783" w:type="dxa"/>
           </w:tcPr>
           <w:p>
             <w:r>
@@ -3217,7 +3403,17 @@
         </w:tc>
         <w:tc>
           <w:tcPr>
-            <w:tcW w:type="dxa" w:w="240"/>
+            <w:tcW w:w="1016" w:type="dxa"/>
+          </w:tcPr>
+          <w:p>
+            <w:r>
+              <w:t>None</w:t>
+            </w:r>
+          </w:p>
+        </w:tc>
+        <w:tc>
+          <w:tcPr>
+            <w:tcW w:w="937" w:type="dxa"/>
           </w:tcPr>
           <w:p>
             <w:r>
@@ -3227,147 +3423,68 @@
         </w:tc>
         <w:tc>
           <w:tcPr>
-            <w:tcW w:type="dxa" w:w="240"/>
-          </w:tcPr>
-          <w:p>
-            <w:r>
+            <w:tcW w:w="1229" w:type="dxa"/>
+          </w:tcPr>
+          <w:p>
+            <w:r>
+              <w:t>120</w:t>
+            </w:r>
+          </w:p>
+        </w:tc>
+        <w:tc>
+          <w:tcPr>
+            <w:tcW w:w="926" w:type="dxa"/>
+          </w:tcPr>
+          <w:p>
+            <w:r>
+              <w:t>89150</w:t>
+            </w:r>
+            <w:r>
+              <w:lastRenderedPageBreak/>
+              <w:t>135</w:t>
+            </w:r>
+          </w:p>
+        </w:tc>
+        <w:tc>
+          <w:tcPr>
+            <w:tcW w:w="891" w:type="dxa"/>
+          </w:tcPr>
+          <w:p>
+            <w:r>
+              <w:lastRenderedPageBreak/>
               <w:t>None</w:t>
             </w:r>
           </w:p>
         </w:tc>
         <w:tc>
           <w:tcPr>
-            <w:tcW w:type="dxa" w:w="240"/>
-          </w:tcPr>
-          <w:p>
-            <w:r>
-              <w:t>100006807</w:t>
-            </w:r>
-          </w:p>
-        </w:tc>
-        <w:tc>
-          <w:tcPr>
-            <w:tcW w:type="dxa" w:w="240"/>
-          </w:tcPr>
-          <w:p>
-            <w:r>
-              <w:t>0</w:t>
-            </w:r>
-          </w:p>
-        </w:tc>
-        <w:tc>
-          <w:tcPr>
-            <w:tcW w:type="dxa" w:w="240"/>
-          </w:tcPr>
-          <w:p>
-            <w:r>
-              <w:t>None</w:t>
-            </w:r>
-          </w:p>
-        </w:tc>
-        <w:tc>
-          <w:tcPr>
-            <w:tcW w:type="dxa" w:w="240"/>
-          </w:tcPr>
-          <w:p>
-            <w:r>
-              <w:t>None</w:t>
-            </w:r>
-          </w:p>
-        </w:tc>
-        <w:tc>
-          <w:tcPr>
-            <w:tcW w:type="dxa" w:w="240"/>
-          </w:tcPr>
-          <w:p>
-            <w:r>
-              <w:t>None</w:t>
-            </w:r>
-          </w:p>
-        </w:tc>
-        <w:tc>
-          <w:tcPr>
-            <w:tcW w:type="dxa" w:w="240"/>
-          </w:tcPr>
-          <w:p>
-            <w:r>
-              <w:t>None</w:t>
-            </w:r>
-          </w:p>
-        </w:tc>
-        <w:tc>
-          <w:tcPr>
-            <w:tcW w:type="dxa" w:w="240"/>
-          </w:tcPr>
-          <w:p>
-            <w:r>
-              <w:t>None</w:t>
-            </w:r>
-          </w:p>
-        </w:tc>
-        <w:tc>
-          <w:tcPr>
-            <w:tcW w:type="dxa" w:w="240"/>
-          </w:tcPr>
-          <w:p>
-            <w:r>
-              <w:t>0</w:t>
-            </w:r>
-          </w:p>
-        </w:tc>
-        <w:tc>
-          <w:tcPr>
-            <w:tcW w:type="dxa" w:w="240"/>
-          </w:tcPr>
-          <w:p>
-            <w:r>
-              <w:t>120</w:t>
-            </w:r>
-          </w:p>
-        </w:tc>
-        <w:tc>
-          <w:tcPr>
-            <w:tcW w:type="dxa" w:w="240"/>
-          </w:tcPr>
-          <w:p>
-            <w:r>
-              <w:t>89150135</w:t>
-            </w:r>
-          </w:p>
-        </w:tc>
-        <w:tc>
-          <w:tcPr>
-            <w:tcW w:type="dxa" w:w="240"/>
-          </w:tcPr>
-          <w:p>
-            <w:r>
-              <w:t>None</w:t>
-            </w:r>
-          </w:p>
-        </w:tc>
-        <w:tc>
-          <w:tcPr>
-            <w:tcW w:type="dxa" w:w="240"/>
-          </w:tcPr>
-          <w:p>
-            <w:r>
-              <w:t>ACTFEE_V10</w:t>
-            </w:r>
-          </w:p>
-        </w:tc>
-        <w:tc>
-          <w:tcPr>
-            <w:tcW w:type="dxa" w:w="240"/>
-          </w:tcPr>
-          <w:p>
-            <w:r>
+            <w:tcW w:w="807" w:type="dxa"/>
+          </w:tcPr>
+          <w:p>
+            <w:r>
+              <w:t>ACTF</w:t>
+            </w:r>
+            <w:r>
+              <w:lastRenderedPageBreak/>
+              <w:t>EE_V10</w:t>
+            </w:r>
+          </w:p>
+        </w:tc>
+        <w:tc>
+          <w:tcPr>
+            <w:tcW w:w="1462" w:type="dxa"/>
+          </w:tcPr>
+          <w:p>
+            <w:r>
+              <w:lastRenderedPageBreak/>
               <w:t>Y</w:t>
             </w:r>
           </w:p>
         </w:tc>
         <w:tc>
           <w:tcPr>
-            <w:tcW w:type="dxa" w:w="240"/>
+            <w:tcW w:w="1115" w:type="dxa"/>
+            <w:gridSpan w:val="9"/>
           </w:tcPr>
           <w:p>
             <w:r>
@@ -3377,7 +3494,8 @@
         </w:tc>
         <w:tc>
           <w:tcPr>
-            <w:tcW w:type="dxa" w:w="240"/>
+            <w:tcW w:w="1246" w:type="dxa"/>
+            <w:gridSpan w:val="0"/>
           </w:tcPr>
           <w:p>
             <w:r>
@@ -3387,6 +3505,7 @@
         </w:tc>
       </w:tr>
     </w:tbl>
+    <w:p/>
     <w:sectPr>
       <w:pgSz w:w="12240" w:h="15840"/>
       <w:pgMar w:top="1440" w:right="1800" w:bottom="1440" w:left="1800" w:header="720" w:footer="720" w:gutter="0"/>

</xml_diff>

<commit_message>
comp:initial setup for front end
</commit_message>
<xml_diff>
--- a/backend/query_results.docx
+++ b/backend/query_results.docx
@@ -2,6 +2,2814 @@
 <file path=word/document.xml><?xml version="1.0" encoding="utf-8"?>
 <w:document xmlns:wpc="http://schemas.microsoft.com/office/word/2010/wordprocessingCanvas" xmlns:mo="http://schemas.microsoft.com/office/mac/office/2008/main" xmlns:mc="http://schemas.openxmlformats.org/markup-compatibility/2006" xmlns:mv="urn:schemas-microsoft-com:mac:vml" xmlns:o="urn:schemas-microsoft-com:office:office" xmlns:r="http://schemas.openxmlformats.org/officeDocument/2006/relationships" xmlns:m="http://schemas.openxmlformats.org/officeDocument/2006/math" xmlns:v="urn:schemas-microsoft-com:vml" xmlns:wp14="http://schemas.microsoft.com/office/word/2010/wordprocessingDrawing" xmlns:wp="http://schemas.openxmlformats.org/drawingml/2006/wordprocessingDrawing" xmlns:w10="urn:schemas-microsoft-com:office:word" xmlns:w="http://schemas.openxmlformats.org/wordprocessingml/2006/main" xmlns:w14="http://schemas.microsoft.com/office/word/2010/wordml" xmlns:wpg="http://schemas.microsoft.com/office/word/2010/wordprocessingGroup" xmlns:wpi="http://schemas.microsoft.com/office/word/2010/wordprocessingInk" xmlns:wne="http://schemas.microsoft.com/office/word/2006/wordml" xmlns:wps="http://schemas.microsoft.com/office/word/2010/wordprocessingShape" mc:Ignorable="w14 wp14">
   <w:body>
+    <w:p>
+      <w:pPr>
+        <w:pStyle w:val="Heading1"/>
+      </w:pPr>
+      <w:r>
+        <w:t>oms,provide queries</w:t>
+      </w:r>
+    </w:p>
+    <w:tbl>
+      <w:tblPr>
+        <w:tblStyle w:val="TableGrid"/>
+        <w:tblW w:type="auto" w:w="0"/>
+        <w:tblLook w:firstColumn="1" w:firstRow="1" w:lastColumn="0" w:lastRow="0" w:noHBand="0" w:noVBand="1" w:val="04A0"/>
+      </w:tblPr>
+      <w:tblGrid>
+        <w:gridCol w:w="1080"/>
+        <w:gridCol w:w="1080"/>
+        <w:gridCol w:w="1080"/>
+        <w:gridCol w:w="1080"/>
+        <w:gridCol w:w="1080"/>
+        <w:gridCol w:w="1080"/>
+        <w:gridCol w:w="1080"/>
+        <w:gridCol w:w="1080"/>
+      </w:tblGrid>
+      <w:tr>
+        <w:tc>
+          <w:tcPr>
+            <w:tcW w:type="dxa" w:w="1080"/>
+          </w:tcPr>
+          <w:p>
+            <w:r>
+              <w:t>ctdb_cre_datetime</w:t>
+            </w:r>
+          </w:p>
+        </w:tc>
+        <w:tc>
+          <w:tcPr>
+            <w:tcW w:type="dxa" w:w="1080"/>
+          </w:tcPr>
+          <w:p>
+            <w:r>
+              <w:t>order_unit_id</w:t>
+            </w:r>
+          </w:p>
+        </w:tc>
+        <w:tc>
+          <w:tcPr>
+            <w:tcW w:type="dxa" w:w="1080"/>
+          </w:tcPr>
+          <w:p>
+            <w:r>
+              <w:t>order_id</w:t>
+            </w:r>
+          </w:p>
+        </w:tc>
+        <w:tc>
+          <w:tcPr>
+            <w:tcW w:type="dxa" w:w="1080"/>
+          </w:tcPr>
+          <w:p>
+            <w:r>
+              <w:t>status</w:t>
+            </w:r>
+          </w:p>
+        </w:tc>
+        <w:tc>
+          <w:tcPr>
+            <w:tcW w:type="dxa" w:w="1080"/>
+          </w:tcPr>
+          <w:p>
+            <w:r>
+              <w:t>action_type</w:t>
+            </w:r>
+          </w:p>
+        </w:tc>
+        <w:tc>
+          <w:tcPr>
+            <w:tcW w:type="dxa" w:w="1080"/>
+          </w:tcPr>
+          <w:p>
+            <w:r>
+              <w:t>ap_id</w:t>
+            </w:r>
+          </w:p>
+        </w:tc>
+        <w:tc>
+          <w:tcPr>
+            <w:tcW w:type="dxa" w:w="1080"/>
+          </w:tcPr>
+          <w:p>
+            <w:r>
+              <w:t>reason_id</w:t>
+            </w:r>
+          </w:p>
+        </w:tc>
+        <w:tc>
+          <w:tcPr>
+            <w:tcW w:type="dxa" w:w="1080"/>
+          </w:tcPr>
+          <w:p>
+            <w:r>
+              <w:t>customer_id</w:t>
+            </w:r>
+          </w:p>
+        </w:tc>
+      </w:tr>
+    </w:tbl>
+    <w:p>
+      <w:pPr>
+        <w:pStyle w:val="Heading1"/>
+      </w:pPr>
+      <w:r>
+        <w:t>oms,provide queries</w:t>
+      </w:r>
+    </w:p>
+    <w:tbl>
+      <w:tblPr>
+        <w:tblStyle w:val="TableGrid"/>
+        <w:tblW w:type="auto" w:w="0"/>
+        <w:tblLook w:firstColumn="1" w:firstRow="1" w:lastColumn="0" w:lastRow="0" w:noHBand="0" w:noVBand="1" w:val="04A0"/>
+      </w:tblPr>
+      <w:tblGrid>
+        <w:gridCol w:w="1440"/>
+        <w:gridCol w:w="1440"/>
+        <w:gridCol w:w="1440"/>
+        <w:gridCol w:w="1440"/>
+        <w:gridCol w:w="1440"/>
+        <w:gridCol w:w="1440"/>
+      </w:tblGrid>
+      <w:tr>
+        <w:tc>
+          <w:tcPr>
+            <w:tcW w:type="dxa" w:w="1440"/>
+          </w:tcPr>
+          <w:p>
+            <w:r>
+              <w:t>charge_id</w:t>
+            </w:r>
+          </w:p>
+        </w:tc>
+        <w:tc>
+          <w:tcPr>
+            <w:tcW w:type="dxa" w:w="1440"/>
+          </w:tcPr>
+          <w:p>
+            <w:r>
+              <w:t>ctdb_cre_datetime</w:t>
+            </w:r>
+          </w:p>
+        </w:tc>
+        <w:tc>
+          <w:tcPr>
+            <w:tcW w:type="dxa" w:w="1440"/>
+          </w:tcPr>
+          <w:p>
+            <w:r>
+              <w:t>type</w:t>
+            </w:r>
+          </w:p>
+        </w:tc>
+        <w:tc>
+          <w:tcPr>
+            <w:tcW w:type="dxa" w:w="1440"/>
+          </w:tcPr>
+          <w:p>
+            <w:r>
+              <w:t>description</w:t>
+            </w:r>
+          </w:p>
+        </w:tc>
+        <w:tc>
+          <w:tcPr>
+            <w:tcW w:type="dxa" w:w="1440"/>
+          </w:tcPr>
+          <w:p>
+            <w:r>
+              <w:t>actual_price</w:t>
+            </w:r>
+          </w:p>
+        </w:tc>
+        <w:tc>
+          <w:tcPr>
+            <w:tcW w:type="dxa" w:w="1440"/>
+          </w:tcPr>
+          <w:p>
+            <w:r>
+              <w:t>original_price</w:t>
+            </w:r>
+          </w:p>
+        </w:tc>
+      </w:tr>
+      <w:tr>
+        <w:tc>
+          <w:tcPr>
+            <w:tcW w:type="dxa" w:w="1440"/>
+          </w:tcPr>
+          <w:p>
+            <w:r>
+              <w:t>2271381</w:t>
+            </w:r>
+          </w:p>
+        </w:tc>
+        <w:tc>
+          <w:tcPr>
+            <w:tcW w:type="dxa" w:w="1440"/>
+          </w:tcPr>
+          <w:p>
+            <w:r>
+              <w:t>2024-12-12 08:23:29</w:t>
+            </w:r>
+          </w:p>
+        </w:tc>
+        <w:tc>
+          <w:tcPr>
+            <w:tcW w:type="dxa" w:w="1440"/>
+          </w:tcPr>
+          <w:p>
+            <w:r>
+              <w:t>RC</w:t>
+            </w:r>
+          </w:p>
+        </w:tc>
+        <w:tc>
+          <w:tcPr>
+            <w:tcW w:type="dxa" w:w="1440"/>
+          </w:tcPr>
+          <w:p>
+            <w:r>
+              <w:t>Unlimited Promotion</w:t>
+            </w:r>
+          </w:p>
+        </w:tc>
+        <w:tc>
+          <w:tcPr>
+            <w:tcW w:type="dxa" w:w="1440"/>
+          </w:tcPr>
+          <w:p>
+            <w:r>
+              <w:t>-15</w:t>
+            </w:r>
+          </w:p>
+        </w:tc>
+        <w:tc>
+          <w:tcPr>
+            <w:tcW w:type="dxa" w:w="1440"/>
+          </w:tcPr>
+          <w:p>
+            <w:r>
+              <w:t>-15</w:t>
+            </w:r>
+          </w:p>
+        </w:tc>
+      </w:tr>
+      <w:tr>
+        <w:tc>
+          <w:tcPr>
+            <w:tcW w:type="dxa" w:w="1440"/>
+          </w:tcPr>
+          <w:p>
+            <w:r>
+              <w:t>2271390</w:t>
+            </w:r>
+          </w:p>
+        </w:tc>
+        <w:tc>
+          <w:tcPr>
+            <w:tcW w:type="dxa" w:w="1440"/>
+          </w:tcPr>
+          <w:p>
+            <w:r>
+              <w:t>2024-12-12 08:23:29</w:t>
+            </w:r>
+          </w:p>
+        </w:tc>
+        <w:tc>
+          <w:tcPr>
+            <w:tcW w:type="dxa" w:w="1440"/>
+          </w:tcPr>
+          <w:p>
+            <w:r>
+              <w:t>RC</w:t>
+            </w:r>
+          </w:p>
+        </w:tc>
+        <w:tc>
+          <w:tcPr>
+            <w:tcW w:type="dxa" w:w="1440"/>
+          </w:tcPr>
+          <w:p>
+            <w:r>
+              <w:t>Unlimited Promotion</w:t>
+            </w:r>
+          </w:p>
+        </w:tc>
+        <w:tc>
+          <w:tcPr>
+            <w:tcW w:type="dxa" w:w="1440"/>
+          </w:tcPr>
+          <w:p>
+            <w:r>
+              <w:t>-30</w:t>
+            </w:r>
+          </w:p>
+        </w:tc>
+        <w:tc>
+          <w:tcPr>
+            <w:tcW w:type="dxa" w:w="1440"/>
+          </w:tcPr>
+          <w:p>
+            <w:r>
+              <w:t>-30</w:t>
+            </w:r>
+          </w:p>
+        </w:tc>
+      </w:tr>
+      <w:tr>
+        <w:tc>
+          <w:tcPr>
+            <w:tcW w:type="dxa" w:w="1440"/>
+          </w:tcPr>
+          <w:p>
+            <w:r>
+              <w:t>2271403</w:t>
+            </w:r>
+          </w:p>
+        </w:tc>
+        <w:tc>
+          <w:tcPr>
+            <w:tcW w:type="dxa" w:w="1440"/>
+          </w:tcPr>
+          <w:p>
+            <w:r>
+              <w:t>2024-12-12 08:23:29</w:t>
+            </w:r>
+          </w:p>
+        </w:tc>
+        <w:tc>
+          <w:tcPr>
+            <w:tcW w:type="dxa" w:w="1440"/>
+          </w:tcPr>
+          <w:p>
+            <w:r>
+              <w:t>OC</w:t>
+            </w:r>
+          </w:p>
+        </w:tc>
+        <w:tc>
+          <w:tcPr>
+            <w:tcW w:type="dxa" w:w="1440"/>
+          </w:tcPr>
+          <w:p>
+            <w:r>
+              <w:t>Trade In first immediate installment</w:t>
+            </w:r>
+          </w:p>
+        </w:tc>
+        <w:tc>
+          <w:tcPr>
+            <w:tcW w:type="dxa" w:w="1440"/>
+          </w:tcPr>
+          <w:p>
+            <w:r>
+              <w:t>-12.83</w:t>
+            </w:r>
+          </w:p>
+        </w:tc>
+        <w:tc>
+          <w:tcPr>
+            <w:tcW w:type="dxa" w:w="1440"/>
+          </w:tcPr>
+          <w:p>
+            <w:r>
+              <w:t>0</w:t>
+            </w:r>
+          </w:p>
+        </w:tc>
+      </w:tr>
+      <w:tr>
+        <w:tc>
+          <w:tcPr>
+            <w:tcW w:type="dxa" w:w="1440"/>
+          </w:tcPr>
+          <w:p>
+            <w:r>
+              <w:t>2271519</w:t>
+            </w:r>
+          </w:p>
+        </w:tc>
+        <w:tc>
+          <w:tcPr>
+            <w:tcW w:type="dxa" w:w="1440"/>
+          </w:tcPr>
+          <w:p>
+            <w:r>
+              <w:t>2024-12-12 08:31:09</w:t>
+            </w:r>
+          </w:p>
+        </w:tc>
+        <w:tc>
+          <w:tcPr>
+            <w:tcW w:type="dxa" w:w="1440"/>
+          </w:tcPr>
+          <w:p>
+            <w:r>
+              <w:t>OC</w:t>
+            </w:r>
+          </w:p>
+        </w:tc>
+        <w:tc>
+          <w:tcPr>
+            <w:tcW w:type="dxa" w:w="1440"/>
+          </w:tcPr>
+          <w:p>
+            <w:r>
+              <w:t>Trade In Promotion</w:t>
+            </w:r>
+          </w:p>
+        </w:tc>
+        <w:tc>
+          <w:tcPr>
+            <w:tcW w:type="dxa" w:w="1440"/>
+          </w:tcPr>
+          <w:p>
+            <w:r>
+              <w:t>-100</w:t>
+            </w:r>
+          </w:p>
+        </w:tc>
+        <w:tc>
+          <w:tcPr>
+            <w:tcW w:type="dxa" w:w="1440"/>
+          </w:tcPr>
+          <w:p>
+            <w:r>
+              <w:t>0</w:t>
+            </w:r>
+          </w:p>
+        </w:tc>
+      </w:tr>
+      <w:tr>
+        <w:tc>
+          <w:tcPr>
+            <w:tcW w:type="dxa" w:w="1440"/>
+          </w:tcPr>
+          <w:p>
+            <w:r>
+              <w:t>2271407</w:t>
+            </w:r>
+          </w:p>
+        </w:tc>
+        <w:tc>
+          <w:tcPr>
+            <w:tcW w:type="dxa" w:w="1440"/>
+          </w:tcPr>
+          <w:p>
+            <w:r>
+              <w:t>2024-12-12 08:23:29</w:t>
+            </w:r>
+          </w:p>
+        </w:tc>
+        <w:tc>
+          <w:tcPr>
+            <w:tcW w:type="dxa" w:w="1440"/>
+          </w:tcPr>
+          <w:p>
+            <w:r>
+              <w:t>OC</w:t>
+            </w:r>
+          </w:p>
+        </w:tc>
+        <w:tc>
+          <w:tcPr>
+            <w:tcW w:type="dxa" w:w="1440"/>
+          </w:tcPr>
+          <w:p>
+            <w:r>
+              <w:t>Trade In Promo first installment</w:t>
+            </w:r>
+          </w:p>
+        </w:tc>
+        <w:tc>
+          <w:tcPr>
+            <w:tcW w:type="dxa" w:w="1440"/>
+          </w:tcPr>
+          <w:p>
+            <w:r>
+              <w:t>-2.77</w:t>
+            </w:r>
+          </w:p>
+        </w:tc>
+        <w:tc>
+          <w:tcPr>
+            <w:tcW w:type="dxa" w:w="1440"/>
+          </w:tcPr>
+          <w:p>
+            <w:r>
+              <w:t>0</w:t>
+            </w:r>
+          </w:p>
+        </w:tc>
+      </w:tr>
+      <w:tr>
+        <w:tc>
+          <w:tcPr>
+            <w:tcW w:type="dxa" w:w="1440"/>
+          </w:tcPr>
+          <w:p>
+            <w:r>
+              <w:t>2271518</w:t>
+            </w:r>
+          </w:p>
+        </w:tc>
+        <w:tc>
+          <w:tcPr>
+            <w:tcW w:type="dxa" w:w="1440"/>
+          </w:tcPr>
+          <w:p>
+            <w:r>
+              <w:t>2024-12-12 08:31:09</w:t>
+            </w:r>
+          </w:p>
+        </w:tc>
+        <w:tc>
+          <w:tcPr>
+            <w:tcW w:type="dxa" w:w="1440"/>
+          </w:tcPr>
+          <w:p>
+            <w:r>
+              <w:t>OC</w:t>
+            </w:r>
+          </w:p>
+        </w:tc>
+        <w:tc>
+          <w:tcPr>
+            <w:tcW w:type="dxa" w:w="1440"/>
+          </w:tcPr>
+          <w:p>
+            <w:r>
+              <w:t>Trade In</w:t>
+            </w:r>
+          </w:p>
+        </w:tc>
+        <w:tc>
+          <w:tcPr>
+            <w:tcW w:type="dxa" w:w="1440"/>
+          </w:tcPr>
+          <w:p>
+            <w:r>
+              <w:t>-462</w:t>
+            </w:r>
+          </w:p>
+        </w:tc>
+        <w:tc>
+          <w:tcPr>
+            <w:tcW w:type="dxa" w:w="1440"/>
+          </w:tcPr>
+          <w:p>
+            <w:r>
+              <w:t>0</w:t>
+            </w:r>
+          </w:p>
+        </w:tc>
+      </w:tr>
+      <w:tr>
+        <w:tc>
+          <w:tcPr>
+            <w:tcW w:type="dxa" w:w="1440"/>
+          </w:tcPr>
+          <w:p>
+            <w:r>
+              <w:t>2271372</w:t>
+            </w:r>
+          </w:p>
+        </w:tc>
+        <w:tc>
+          <w:tcPr>
+            <w:tcW w:type="dxa" w:w="1440"/>
+          </w:tcPr>
+          <w:p>
+            <w:r>
+              <w:t>2024-12-12 08:23:29</w:t>
+            </w:r>
+          </w:p>
+        </w:tc>
+        <w:tc>
+          <w:tcPr>
+            <w:tcW w:type="dxa" w:w="1440"/>
+          </w:tcPr>
+          <w:p>
+            <w:r>
+              <w:t>RC</w:t>
+            </w:r>
+          </w:p>
+        </w:tc>
+        <w:tc>
+          <w:tcPr>
+            <w:tcW w:type="dxa" w:w="1440"/>
+          </w:tcPr>
+          <w:p>
+            <w:r>
+              <w:t>Mobile Unlimited Plan</w:t>
+            </w:r>
+          </w:p>
+        </w:tc>
+        <w:tc>
+          <w:tcPr>
+            <w:tcW w:type="dxa" w:w="1440"/>
+          </w:tcPr>
+          <w:p>
+            <w:r>
+              <w:t>45</w:t>
+            </w:r>
+          </w:p>
+        </w:tc>
+        <w:tc>
+          <w:tcPr>
+            <w:tcW w:type="dxa" w:w="1440"/>
+          </w:tcPr>
+          <w:p>
+            <w:r>
+              <w:t>45</w:t>
+            </w:r>
+          </w:p>
+        </w:tc>
+      </w:tr>
+      <w:tr>
+        <w:tc>
+          <w:tcPr>
+            <w:tcW w:type="dxa" w:w="1440"/>
+          </w:tcPr>
+          <w:p>
+            <w:r>
+              <w:t>2271411</w:t>
+            </w:r>
+          </w:p>
+        </w:tc>
+        <w:tc>
+          <w:tcPr>
+            <w:tcW w:type="dxa" w:w="1440"/>
+          </w:tcPr>
+          <w:p>
+            <w:r>
+              <w:t>2024-12-12 08:23:29</w:t>
+            </w:r>
+          </w:p>
+        </w:tc>
+        <w:tc>
+          <w:tcPr>
+            <w:tcW w:type="dxa" w:w="1440"/>
+          </w:tcPr>
+          <w:p>
+            <w:r>
+              <w:t>RC</w:t>
+            </w:r>
+          </w:p>
+        </w:tc>
+        <w:tc>
+          <w:tcPr>
+            <w:tcW w:type="dxa" w:w="1440"/>
+          </w:tcPr>
+          <w:p>
+            <w:r>
+              <w:t>IMM_SMRP1</w:t>
+            </w:r>
+          </w:p>
+        </w:tc>
+        <w:tc>
+          <w:tcPr>
+            <w:tcW w:type="dxa" w:w="1440"/>
+          </w:tcPr>
+          <w:p>
+            <w:r>
+              <w:t>5</w:t>
+            </w:r>
+          </w:p>
+        </w:tc>
+        <w:tc>
+          <w:tcPr>
+            <w:tcW w:type="dxa" w:w="1440"/>
+          </w:tcPr>
+          <w:p>
+            <w:r>
+              <w:t>5</w:t>
+            </w:r>
+          </w:p>
+        </w:tc>
+      </w:tr>
+      <w:tr>
+        <w:tc>
+          <w:tcPr>
+            <w:tcW w:type="dxa" w:w="1440"/>
+          </w:tcPr>
+          <w:p>
+            <w:r>
+              <w:t>2271402</w:t>
+            </w:r>
+          </w:p>
+        </w:tc>
+        <w:tc>
+          <w:tcPr>
+            <w:tcW w:type="dxa" w:w="1440"/>
+          </w:tcPr>
+          <w:p>
+            <w:r>
+              <w:t>2024-12-12 08:23:29</w:t>
+            </w:r>
+          </w:p>
+        </w:tc>
+        <w:tc>
+          <w:tcPr>
+            <w:tcW w:type="dxa" w:w="1440"/>
+          </w:tcPr>
+          <w:p>
+            <w:r>
+              <w:t>OC</w:t>
+            </w:r>
+          </w:p>
+        </w:tc>
+        <w:tc>
+          <w:tcPr>
+            <w:tcW w:type="dxa" w:w="1440"/>
+          </w:tcPr>
+          <w:p>
+            <w:r>
+              <w:t>Device first installment (Immediate)</w:t>
+            </w:r>
+          </w:p>
+        </w:tc>
+        <w:tc>
+          <w:tcPr>
+            <w:tcW w:type="dxa" w:w="1440"/>
+          </w:tcPr>
+          <w:p>
+            <w:r>
+              <w:t>19.72</w:t>
+            </w:r>
+          </w:p>
+        </w:tc>
+        <w:tc>
+          <w:tcPr>
+            <w:tcW w:type="dxa" w:w="1440"/>
+          </w:tcPr>
+          <w:p>
+            <w:r>
+              <w:t>729.99</w:t>
+            </w:r>
+          </w:p>
+        </w:tc>
+      </w:tr>
+      <w:tr>
+        <w:tc>
+          <w:tcPr>
+            <w:tcW w:type="dxa" w:w="1440"/>
+          </w:tcPr>
+          <w:p>
+            <w:r>
+              <w:t>2271399</w:t>
+            </w:r>
+          </w:p>
+        </w:tc>
+        <w:tc>
+          <w:tcPr>
+            <w:tcW w:type="dxa" w:w="1440"/>
+          </w:tcPr>
+          <w:p>
+            <w:r>
+              <w:t>2024-12-12 08:23:29</w:t>
+            </w:r>
+          </w:p>
+        </w:tc>
+        <w:tc>
+          <w:tcPr>
+            <w:tcW w:type="dxa" w:w="1440"/>
+          </w:tcPr>
+          <w:p>
+            <w:r>
+              <w:t>OC</w:t>
+            </w:r>
+          </w:p>
+        </w:tc>
+        <w:tc>
+          <w:tcPr>
+            <w:tcW w:type="dxa" w:w="1440"/>
+          </w:tcPr>
+          <w:p>
+            <w:r>
+              <w:t>Device Charge</w:t>
+            </w:r>
+          </w:p>
+        </w:tc>
+        <w:tc>
+          <w:tcPr>
+            <w:tcW w:type="dxa" w:w="1440"/>
+          </w:tcPr>
+          <w:p>
+            <w:r>
+              <w:t>729.99</w:t>
+            </w:r>
+          </w:p>
+        </w:tc>
+        <w:tc>
+          <w:tcPr>
+            <w:tcW w:type="dxa" w:w="1440"/>
+          </w:tcPr>
+          <w:p>
+            <w:r>
+              <w:t>729.99</w:t>
+            </w:r>
+          </w:p>
+        </w:tc>
+      </w:tr>
+      <w:tr>
+        <w:tc>
+          <w:tcPr>
+            <w:tcW w:type="dxa" w:w="1440"/>
+          </w:tcPr>
+          <w:p>
+            <w:r>
+              <w:t>2271423</w:t>
+            </w:r>
+          </w:p>
+        </w:tc>
+        <w:tc>
+          <w:tcPr>
+            <w:tcW w:type="dxa" w:w="1440"/>
+          </w:tcPr>
+          <w:p>
+            <w:r>
+              <w:t>2024-12-12 08:23:29</w:t>
+            </w:r>
+          </w:p>
+        </w:tc>
+        <w:tc>
+          <w:tcPr>
+            <w:tcW w:type="dxa" w:w="1440"/>
+          </w:tcPr>
+          <w:p>
+            <w:r>
+              <w:t>OC</w:t>
+            </w:r>
+          </w:p>
+        </w:tc>
+        <w:tc>
+          <w:tcPr>
+            <w:tcW w:type="dxa" w:w="1440"/>
+          </w:tcPr>
+          <w:p>
+            <w:r>
+              <w:t>Activation Waiver Voice Rate Plan</w:t>
+            </w:r>
+          </w:p>
+        </w:tc>
+        <w:tc>
+          <w:tcPr>
+            <w:tcW w:type="dxa" w:w="1440"/>
+          </w:tcPr>
+          <w:p>
+            <w:r>
+              <w:t>-20</w:t>
+            </w:r>
+          </w:p>
+        </w:tc>
+        <w:tc>
+          <w:tcPr>
+            <w:tcW w:type="dxa" w:w="1440"/>
+          </w:tcPr>
+          <w:p>
+            <w:r>
+              <w:t>-20</w:t>
+            </w:r>
+          </w:p>
+        </w:tc>
+      </w:tr>
+      <w:tr>
+        <w:tc>
+          <w:tcPr>
+            <w:tcW w:type="dxa" w:w="1440"/>
+          </w:tcPr>
+          <w:p>
+            <w:r>
+              <w:t>2271414</w:t>
+            </w:r>
+          </w:p>
+        </w:tc>
+        <w:tc>
+          <w:tcPr>
+            <w:tcW w:type="dxa" w:w="1440"/>
+          </w:tcPr>
+          <w:p>
+            <w:r>
+              <w:t>2024-12-12 08:23:29</w:t>
+            </w:r>
+          </w:p>
+        </w:tc>
+        <w:tc>
+          <w:tcPr>
+            <w:tcW w:type="dxa" w:w="1440"/>
+          </w:tcPr>
+          <w:p>
+            <w:r>
+              <w:t>OC</w:t>
+            </w:r>
+          </w:p>
+        </w:tc>
+        <w:tc>
+          <w:tcPr>
+            <w:tcW w:type="dxa" w:w="1440"/>
+          </w:tcPr>
+          <w:p>
+            <w:r>
+              <w:t>Activation Charge Voice Rate Plan</w:t>
+            </w:r>
+          </w:p>
+        </w:tc>
+        <w:tc>
+          <w:tcPr>
+            <w:tcW w:type="dxa" w:w="1440"/>
+          </w:tcPr>
+          <w:p>
+            <w:r>
+              <w:t>20</w:t>
+            </w:r>
+          </w:p>
+        </w:tc>
+        <w:tc>
+          <w:tcPr>
+            <w:tcW w:type="dxa" w:w="1440"/>
+          </w:tcPr>
+          <w:p>
+            <w:r>
+              <w:t>20</w:t>
+            </w:r>
+          </w:p>
+        </w:tc>
+      </w:tr>
+    </w:tbl>
+    <w:p>
+      <w:pPr>
+        <w:pStyle w:val="Heading1"/>
+      </w:pPr>
+      <w:r>
+        <w:t>oms,provide queries</w:t>
+      </w:r>
+    </w:p>
+    <w:tbl>
+      <w:tblPr>
+        <w:tblStyle w:val="TableGrid"/>
+        <w:tblW w:type="auto" w:w="0"/>
+        <w:tblLook w:firstColumn="1" w:firstRow="1" w:lastColumn="0" w:lastRow="0" w:noHBand="0" w:noVBand="1" w:val="04A0"/>
+      </w:tblPr>
+      <w:tblGrid>
+        <w:gridCol w:w="1080"/>
+        <w:gridCol w:w="1080"/>
+        <w:gridCol w:w="1080"/>
+        <w:gridCol w:w="1080"/>
+        <w:gridCol w:w="1080"/>
+        <w:gridCol w:w="1080"/>
+        <w:gridCol w:w="1080"/>
+        <w:gridCol w:w="1080"/>
+      </w:tblGrid>
+      <w:tr>
+        <w:tc>
+          <w:tcPr>
+            <w:tcW w:type="dxa" w:w="1080"/>
+          </w:tcPr>
+          <w:p>
+            <w:r>
+              <w:t>ctdb_cre_datetime</w:t>
+            </w:r>
+          </w:p>
+        </w:tc>
+        <w:tc>
+          <w:tcPr>
+            <w:tcW w:type="dxa" w:w="1080"/>
+          </w:tcPr>
+          <w:p>
+            <w:r>
+              <w:t>order_unit_id</w:t>
+            </w:r>
+          </w:p>
+        </w:tc>
+        <w:tc>
+          <w:tcPr>
+            <w:tcW w:type="dxa" w:w="1080"/>
+          </w:tcPr>
+          <w:p>
+            <w:r>
+              <w:t>order_id</w:t>
+            </w:r>
+          </w:p>
+        </w:tc>
+        <w:tc>
+          <w:tcPr>
+            <w:tcW w:type="dxa" w:w="1080"/>
+          </w:tcPr>
+          <w:p>
+            <w:r>
+              <w:t>status</w:t>
+            </w:r>
+          </w:p>
+        </w:tc>
+        <w:tc>
+          <w:tcPr>
+            <w:tcW w:type="dxa" w:w="1080"/>
+          </w:tcPr>
+          <w:p>
+            <w:r>
+              <w:t>action_type</w:t>
+            </w:r>
+          </w:p>
+        </w:tc>
+        <w:tc>
+          <w:tcPr>
+            <w:tcW w:type="dxa" w:w="1080"/>
+          </w:tcPr>
+          <w:p>
+            <w:r>
+              <w:t>ap_id</w:t>
+            </w:r>
+          </w:p>
+        </w:tc>
+        <w:tc>
+          <w:tcPr>
+            <w:tcW w:type="dxa" w:w="1080"/>
+          </w:tcPr>
+          <w:p>
+            <w:r>
+              <w:t>reason_id</w:t>
+            </w:r>
+          </w:p>
+        </w:tc>
+        <w:tc>
+          <w:tcPr>
+            <w:tcW w:type="dxa" w:w="1080"/>
+          </w:tcPr>
+          <w:p>
+            <w:r>
+              <w:t>customer_id</w:t>
+            </w:r>
+          </w:p>
+        </w:tc>
+      </w:tr>
+    </w:tbl>
+    <w:p>
+      <w:pPr>
+        <w:pStyle w:val="Heading1"/>
+      </w:pPr>
+      <w:r>
+        <w:t>oms,provide queries</w:t>
+      </w:r>
+    </w:p>
+    <w:tbl>
+      <w:tblPr>
+        <w:tblStyle w:val="TableGrid"/>
+        <w:tblW w:type="auto" w:w="0"/>
+        <w:tblLook w:firstColumn="1" w:firstRow="1" w:lastColumn="0" w:lastRow="0" w:noHBand="0" w:noVBand="1" w:val="04A0"/>
+      </w:tblPr>
+      <w:tblGrid>
+        <w:gridCol w:w="1440"/>
+        <w:gridCol w:w="1440"/>
+        <w:gridCol w:w="1440"/>
+        <w:gridCol w:w="1440"/>
+        <w:gridCol w:w="1440"/>
+        <w:gridCol w:w="1440"/>
+      </w:tblGrid>
+      <w:tr>
+        <w:tc>
+          <w:tcPr>
+            <w:tcW w:type="dxa" w:w="1440"/>
+          </w:tcPr>
+          <w:p>
+            <w:r>
+              <w:t>charge_id</w:t>
+            </w:r>
+          </w:p>
+        </w:tc>
+        <w:tc>
+          <w:tcPr>
+            <w:tcW w:type="dxa" w:w="1440"/>
+          </w:tcPr>
+          <w:p>
+            <w:r>
+              <w:t>ctdb_cre_datetime</w:t>
+            </w:r>
+          </w:p>
+        </w:tc>
+        <w:tc>
+          <w:tcPr>
+            <w:tcW w:type="dxa" w:w="1440"/>
+          </w:tcPr>
+          <w:p>
+            <w:r>
+              <w:t>type</w:t>
+            </w:r>
+          </w:p>
+        </w:tc>
+        <w:tc>
+          <w:tcPr>
+            <w:tcW w:type="dxa" w:w="1440"/>
+          </w:tcPr>
+          <w:p>
+            <w:r>
+              <w:t>description</w:t>
+            </w:r>
+          </w:p>
+        </w:tc>
+        <w:tc>
+          <w:tcPr>
+            <w:tcW w:type="dxa" w:w="1440"/>
+          </w:tcPr>
+          <w:p>
+            <w:r>
+              <w:t>actual_price</w:t>
+            </w:r>
+          </w:p>
+        </w:tc>
+        <w:tc>
+          <w:tcPr>
+            <w:tcW w:type="dxa" w:w="1440"/>
+          </w:tcPr>
+          <w:p>
+            <w:r>
+              <w:t>original_price</w:t>
+            </w:r>
+          </w:p>
+        </w:tc>
+      </w:tr>
+      <w:tr>
+        <w:tc>
+          <w:tcPr>
+            <w:tcW w:type="dxa" w:w="1440"/>
+          </w:tcPr>
+          <w:p>
+            <w:r>
+              <w:t>2271381</w:t>
+            </w:r>
+          </w:p>
+        </w:tc>
+        <w:tc>
+          <w:tcPr>
+            <w:tcW w:type="dxa" w:w="1440"/>
+          </w:tcPr>
+          <w:p>
+            <w:r>
+              <w:t>2024-12-12 08:23:29</w:t>
+            </w:r>
+          </w:p>
+        </w:tc>
+        <w:tc>
+          <w:tcPr>
+            <w:tcW w:type="dxa" w:w="1440"/>
+          </w:tcPr>
+          <w:p>
+            <w:r>
+              <w:t>RC</w:t>
+            </w:r>
+          </w:p>
+        </w:tc>
+        <w:tc>
+          <w:tcPr>
+            <w:tcW w:type="dxa" w:w="1440"/>
+          </w:tcPr>
+          <w:p>
+            <w:r>
+              <w:t>Unlimited Promotion</w:t>
+            </w:r>
+          </w:p>
+        </w:tc>
+        <w:tc>
+          <w:tcPr>
+            <w:tcW w:type="dxa" w:w="1440"/>
+          </w:tcPr>
+          <w:p>
+            <w:r>
+              <w:t>-15</w:t>
+            </w:r>
+          </w:p>
+        </w:tc>
+        <w:tc>
+          <w:tcPr>
+            <w:tcW w:type="dxa" w:w="1440"/>
+          </w:tcPr>
+          <w:p>
+            <w:r>
+              <w:t>-15</w:t>
+            </w:r>
+          </w:p>
+        </w:tc>
+      </w:tr>
+      <w:tr>
+        <w:tc>
+          <w:tcPr>
+            <w:tcW w:type="dxa" w:w="1440"/>
+          </w:tcPr>
+          <w:p>
+            <w:r>
+              <w:t>2271390</w:t>
+            </w:r>
+          </w:p>
+        </w:tc>
+        <w:tc>
+          <w:tcPr>
+            <w:tcW w:type="dxa" w:w="1440"/>
+          </w:tcPr>
+          <w:p>
+            <w:r>
+              <w:t>2024-12-12 08:23:29</w:t>
+            </w:r>
+          </w:p>
+        </w:tc>
+        <w:tc>
+          <w:tcPr>
+            <w:tcW w:type="dxa" w:w="1440"/>
+          </w:tcPr>
+          <w:p>
+            <w:r>
+              <w:t>RC</w:t>
+            </w:r>
+          </w:p>
+        </w:tc>
+        <w:tc>
+          <w:tcPr>
+            <w:tcW w:type="dxa" w:w="1440"/>
+          </w:tcPr>
+          <w:p>
+            <w:r>
+              <w:t>Unlimited Promotion</w:t>
+            </w:r>
+          </w:p>
+        </w:tc>
+        <w:tc>
+          <w:tcPr>
+            <w:tcW w:type="dxa" w:w="1440"/>
+          </w:tcPr>
+          <w:p>
+            <w:r>
+              <w:t>-30</w:t>
+            </w:r>
+          </w:p>
+        </w:tc>
+        <w:tc>
+          <w:tcPr>
+            <w:tcW w:type="dxa" w:w="1440"/>
+          </w:tcPr>
+          <w:p>
+            <w:r>
+              <w:t>-30</w:t>
+            </w:r>
+          </w:p>
+        </w:tc>
+      </w:tr>
+      <w:tr>
+        <w:tc>
+          <w:tcPr>
+            <w:tcW w:type="dxa" w:w="1440"/>
+          </w:tcPr>
+          <w:p>
+            <w:r>
+              <w:t>2271403</w:t>
+            </w:r>
+          </w:p>
+        </w:tc>
+        <w:tc>
+          <w:tcPr>
+            <w:tcW w:type="dxa" w:w="1440"/>
+          </w:tcPr>
+          <w:p>
+            <w:r>
+              <w:t>2024-12-12 08:23:29</w:t>
+            </w:r>
+          </w:p>
+        </w:tc>
+        <w:tc>
+          <w:tcPr>
+            <w:tcW w:type="dxa" w:w="1440"/>
+          </w:tcPr>
+          <w:p>
+            <w:r>
+              <w:t>OC</w:t>
+            </w:r>
+          </w:p>
+        </w:tc>
+        <w:tc>
+          <w:tcPr>
+            <w:tcW w:type="dxa" w:w="1440"/>
+          </w:tcPr>
+          <w:p>
+            <w:r>
+              <w:t>Trade In first immediate installment</w:t>
+            </w:r>
+          </w:p>
+        </w:tc>
+        <w:tc>
+          <w:tcPr>
+            <w:tcW w:type="dxa" w:w="1440"/>
+          </w:tcPr>
+          <w:p>
+            <w:r>
+              <w:t>-12.83</w:t>
+            </w:r>
+          </w:p>
+        </w:tc>
+        <w:tc>
+          <w:tcPr>
+            <w:tcW w:type="dxa" w:w="1440"/>
+          </w:tcPr>
+          <w:p>
+            <w:r>
+              <w:t>0</w:t>
+            </w:r>
+          </w:p>
+        </w:tc>
+      </w:tr>
+      <w:tr>
+        <w:tc>
+          <w:tcPr>
+            <w:tcW w:type="dxa" w:w="1440"/>
+          </w:tcPr>
+          <w:p>
+            <w:r>
+              <w:t>2271519</w:t>
+            </w:r>
+          </w:p>
+        </w:tc>
+        <w:tc>
+          <w:tcPr>
+            <w:tcW w:type="dxa" w:w="1440"/>
+          </w:tcPr>
+          <w:p>
+            <w:r>
+              <w:t>2024-12-12 08:31:09</w:t>
+            </w:r>
+          </w:p>
+        </w:tc>
+        <w:tc>
+          <w:tcPr>
+            <w:tcW w:type="dxa" w:w="1440"/>
+          </w:tcPr>
+          <w:p>
+            <w:r>
+              <w:t>OC</w:t>
+            </w:r>
+          </w:p>
+        </w:tc>
+        <w:tc>
+          <w:tcPr>
+            <w:tcW w:type="dxa" w:w="1440"/>
+          </w:tcPr>
+          <w:p>
+            <w:r>
+              <w:t>Trade In Promotion</w:t>
+            </w:r>
+          </w:p>
+        </w:tc>
+        <w:tc>
+          <w:tcPr>
+            <w:tcW w:type="dxa" w:w="1440"/>
+          </w:tcPr>
+          <w:p>
+            <w:r>
+              <w:t>-100</w:t>
+            </w:r>
+          </w:p>
+        </w:tc>
+        <w:tc>
+          <w:tcPr>
+            <w:tcW w:type="dxa" w:w="1440"/>
+          </w:tcPr>
+          <w:p>
+            <w:r>
+              <w:t>0</w:t>
+            </w:r>
+          </w:p>
+        </w:tc>
+      </w:tr>
+      <w:tr>
+        <w:tc>
+          <w:tcPr>
+            <w:tcW w:type="dxa" w:w="1440"/>
+          </w:tcPr>
+          <w:p>
+            <w:r>
+              <w:t>2271407</w:t>
+            </w:r>
+          </w:p>
+        </w:tc>
+        <w:tc>
+          <w:tcPr>
+            <w:tcW w:type="dxa" w:w="1440"/>
+          </w:tcPr>
+          <w:p>
+            <w:r>
+              <w:t>2024-12-12 08:23:29</w:t>
+            </w:r>
+          </w:p>
+        </w:tc>
+        <w:tc>
+          <w:tcPr>
+            <w:tcW w:type="dxa" w:w="1440"/>
+          </w:tcPr>
+          <w:p>
+            <w:r>
+              <w:t>OC</w:t>
+            </w:r>
+          </w:p>
+        </w:tc>
+        <w:tc>
+          <w:tcPr>
+            <w:tcW w:type="dxa" w:w="1440"/>
+          </w:tcPr>
+          <w:p>
+            <w:r>
+              <w:t>Trade In Promo first installment</w:t>
+            </w:r>
+          </w:p>
+        </w:tc>
+        <w:tc>
+          <w:tcPr>
+            <w:tcW w:type="dxa" w:w="1440"/>
+          </w:tcPr>
+          <w:p>
+            <w:r>
+              <w:t>-2.77</w:t>
+            </w:r>
+          </w:p>
+        </w:tc>
+        <w:tc>
+          <w:tcPr>
+            <w:tcW w:type="dxa" w:w="1440"/>
+          </w:tcPr>
+          <w:p>
+            <w:r>
+              <w:t>0</w:t>
+            </w:r>
+          </w:p>
+        </w:tc>
+      </w:tr>
+      <w:tr>
+        <w:tc>
+          <w:tcPr>
+            <w:tcW w:type="dxa" w:w="1440"/>
+          </w:tcPr>
+          <w:p>
+            <w:r>
+              <w:t>2271518</w:t>
+            </w:r>
+          </w:p>
+        </w:tc>
+        <w:tc>
+          <w:tcPr>
+            <w:tcW w:type="dxa" w:w="1440"/>
+          </w:tcPr>
+          <w:p>
+            <w:r>
+              <w:t>2024-12-12 08:31:09</w:t>
+            </w:r>
+          </w:p>
+        </w:tc>
+        <w:tc>
+          <w:tcPr>
+            <w:tcW w:type="dxa" w:w="1440"/>
+          </w:tcPr>
+          <w:p>
+            <w:r>
+              <w:t>OC</w:t>
+            </w:r>
+          </w:p>
+        </w:tc>
+        <w:tc>
+          <w:tcPr>
+            <w:tcW w:type="dxa" w:w="1440"/>
+          </w:tcPr>
+          <w:p>
+            <w:r>
+              <w:t>Trade In</w:t>
+            </w:r>
+          </w:p>
+        </w:tc>
+        <w:tc>
+          <w:tcPr>
+            <w:tcW w:type="dxa" w:w="1440"/>
+          </w:tcPr>
+          <w:p>
+            <w:r>
+              <w:t>-462</w:t>
+            </w:r>
+          </w:p>
+        </w:tc>
+        <w:tc>
+          <w:tcPr>
+            <w:tcW w:type="dxa" w:w="1440"/>
+          </w:tcPr>
+          <w:p>
+            <w:r>
+              <w:t>0</w:t>
+            </w:r>
+          </w:p>
+        </w:tc>
+      </w:tr>
+      <w:tr>
+        <w:tc>
+          <w:tcPr>
+            <w:tcW w:type="dxa" w:w="1440"/>
+          </w:tcPr>
+          <w:p>
+            <w:r>
+              <w:t>2271372</w:t>
+            </w:r>
+          </w:p>
+        </w:tc>
+        <w:tc>
+          <w:tcPr>
+            <w:tcW w:type="dxa" w:w="1440"/>
+          </w:tcPr>
+          <w:p>
+            <w:r>
+              <w:t>2024-12-12 08:23:29</w:t>
+            </w:r>
+          </w:p>
+        </w:tc>
+        <w:tc>
+          <w:tcPr>
+            <w:tcW w:type="dxa" w:w="1440"/>
+          </w:tcPr>
+          <w:p>
+            <w:r>
+              <w:t>RC</w:t>
+            </w:r>
+          </w:p>
+        </w:tc>
+        <w:tc>
+          <w:tcPr>
+            <w:tcW w:type="dxa" w:w="1440"/>
+          </w:tcPr>
+          <w:p>
+            <w:r>
+              <w:t>Mobile Unlimited Plan</w:t>
+            </w:r>
+          </w:p>
+        </w:tc>
+        <w:tc>
+          <w:tcPr>
+            <w:tcW w:type="dxa" w:w="1440"/>
+          </w:tcPr>
+          <w:p>
+            <w:r>
+              <w:t>45</w:t>
+            </w:r>
+          </w:p>
+        </w:tc>
+        <w:tc>
+          <w:tcPr>
+            <w:tcW w:type="dxa" w:w="1440"/>
+          </w:tcPr>
+          <w:p>
+            <w:r>
+              <w:t>45</w:t>
+            </w:r>
+          </w:p>
+        </w:tc>
+      </w:tr>
+      <w:tr>
+        <w:tc>
+          <w:tcPr>
+            <w:tcW w:type="dxa" w:w="1440"/>
+          </w:tcPr>
+          <w:p>
+            <w:r>
+              <w:t>2271411</w:t>
+            </w:r>
+          </w:p>
+        </w:tc>
+        <w:tc>
+          <w:tcPr>
+            <w:tcW w:type="dxa" w:w="1440"/>
+          </w:tcPr>
+          <w:p>
+            <w:r>
+              <w:t>2024-12-12 08:23:29</w:t>
+            </w:r>
+          </w:p>
+        </w:tc>
+        <w:tc>
+          <w:tcPr>
+            <w:tcW w:type="dxa" w:w="1440"/>
+          </w:tcPr>
+          <w:p>
+            <w:r>
+              <w:t>RC</w:t>
+            </w:r>
+          </w:p>
+        </w:tc>
+        <w:tc>
+          <w:tcPr>
+            <w:tcW w:type="dxa" w:w="1440"/>
+          </w:tcPr>
+          <w:p>
+            <w:r>
+              <w:t>IMM_SMRP1</w:t>
+            </w:r>
+          </w:p>
+        </w:tc>
+        <w:tc>
+          <w:tcPr>
+            <w:tcW w:type="dxa" w:w="1440"/>
+          </w:tcPr>
+          <w:p>
+            <w:r>
+              <w:t>5</w:t>
+            </w:r>
+          </w:p>
+        </w:tc>
+        <w:tc>
+          <w:tcPr>
+            <w:tcW w:type="dxa" w:w="1440"/>
+          </w:tcPr>
+          <w:p>
+            <w:r>
+              <w:t>5</w:t>
+            </w:r>
+          </w:p>
+        </w:tc>
+      </w:tr>
+      <w:tr>
+        <w:tc>
+          <w:tcPr>
+            <w:tcW w:type="dxa" w:w="1440"/>
+          </w:tcPr>
+          <w:p>
+            <w:r>
+              <w:t>2271402</w:t>
+            </w:r>
+          </w:p>
+        </w:tc>
+        <w:tc>
+          <w:tcPr>
+            <w:tcW w:type="dxa" w:w="1440"/>
+          </w:tcPr>
+          <w:p>
+            <w:r>
+              <w:t>2024-12-12 08:23:29</w:t>
+            </w:r>
+          </w:p>
+        </w:tc>
+        <w:tc>
+          <w:tcPr>
+            <w:tcW w:type="dxa" w:w="1440"/>
+          </w:tcPr>
+          <w:p>
+            <w:r>
+              <w:t>OC</w:t>
+            </w:r>
+          </w:p>
+        </w:tc>
+        <w:tc>
+          <w:tcPr>
+            <w:tcW w:type="dxa" w:w="1440"/>
+          </w:tcPr>
+          <w:p>
+            <w:r>
+              <w:t>Device first installment (Immediate)</w:t>
+            </w:r>
+          </w:p>
+        </w:tc>
+        <w:tc>
+          <w:tcPr>
+            <w:tcW w:type="dxa" w:w="1440"/>
+          </w:tcPr>
+          <w:p>
+            <w:r>
+              <w:t>19.72</w:t>
+            </w:r>
+          </w:p>
+        </w:tc>
+        <w:tc>
+          <w:tcPr>
+            <w:tcW w:type="dxa" w:w="1440"/>
+          </w:tcPr>
+          <w:p>
+            <w:r>
+              <w:t>729.99</w:t>
+            </w:r>
+          </w:p>
+        </w:tc>
+      </w:tr>
+      <w:tr>
+        <w:tc>
+          <w:tcPr>
+            <w:tcW w:type="dxa" w:w="1440"/>
+          </w:tcPr>
+          <w:p>
+            <w:r>
+              <w:t>2271399</w:t>
+            </w:r>
+          </w:p>
+        </w:tc>
+        <w:tc>
+          <w:tcPr>
+            <w:tcW w:type="dxa" w:w="1440"/>
+          </w:tcPr>
+          <w:p>
+            <w:r>
+              <w:t>2024-12-12 08:23:29</w:t>
+            </w:r>
+          </w:p>
+        </w:tc>
+        <w:tc>
+          <w:tcPr>
+            <w:tcW w:type="dxa" w:w="1440"/>
+          </w:tcPr>
+          <w:p>
+            <w:r>
+              <w:t>OC</w:t>
+            </w:r>
+          </w:p>
+        </w:tc>
+        <w:tc>
+          <w:tcPr>
+            <w:tcW w:type="dxa" w:w="1440"/>
+          </w:tcPr>
+          <w:p>
+            <w:r>
+              <w:t>Device Charge</w:t>
+            </w:r>
+          </w:p>
+        </w:tc>
+        <w:tc>
+          <w:tcPr>
+            <w:tcW w:type="dxa" w:w="1440"/>
+          </w:tcPr>
+          <w:p>
+            <w:r>
+              <w:t>729.99</w:t>
+            </w:r>
+          </w:p>
+        </w:tc>
+        <w:tc>
+          <w:tcPr>
+            <w:tcW w:type="dxa" w:w="1440"/>
+          </w:tcPr>
+          <w:p>
+            <w:r>
+              <w:t>729.99</w:t>
+            </w:r>
+          </w:p>
+        </w:tc>
+      </w:tr>
+      <w:tr>
+        <w:tc>
+          <w:tcPr>
+            <w:tcW w:type="dxa" w:w="1440"/>
+          </w:tcPr>
+          <w:p>
+            <w:r>
+              <w:t>2271423</w:t>
+            </w:r>
+          </w:p>
+        </w:tc>
+        <w:tc>
+          <w:tcPr>
+            <w:tcW w:type="dxa" w:w="1440"/>
+          </w:tcPr>
+          <w:p>
+            <w:r>
+              <w:t>2024-12-12 08:23:29</w:t>
+            </w:r>
+          </w:p>
+        </w:tc>
+        <w:tc>
+          <w:tcPr>
+            <w:tcW w:type="dxa" w:w="1440"/>
+          </w:tcPr>
+          <w:p>
+            <w:r>
+              <w:t>OC</w:t>
+            </w:r>
+          </w:p>
+        </w:tc>
+        <w:tc>
+          <w:tcPr>
+            <w:tcW w:type="dxa" w:w="1440"/>
+          </w:tcPr>
+          <w:p>
+            <w:r>
+              <w:t>Activation Waiver Voice Rate Plan</w:t>
+            </w:r>
+          </w:p>
+        </w:tc>
+        <w:tc>
+          <w:tcPr>
+            <w:tcW w:type="dxa" w:w="1440"/>
+          </w:tcPr>
+          <w:p>
+            <w:r>
+              <w:t>-20</w:t>
+            </w:r>
+          </w:p>
+        </w:tc>
+        <w:tc>
+          <w:tcPr>
+            <w:tcW w:type="dxa" w:w="1440"/>
+          </w:tcPr>
+          <w:p>
+            <w:r>
+              <w:t>-20</w:t>
+            </w:r>
+          </w:p>
+        </w:tc>
+      </w:tr>
+      <w:tr>
+        <w:tc>
+          <w:tcPr>
+            <w:tcW w:type="dxa" w:w="1440"/>
+          </w:tcPr>
+          <w:p>
+            <w:r>
+              <w:t>2271414</w:t>
+            </w:r>
+          </w:p>
+        </w:tc>
+        <w:tc>
+          <w:tcPr>
+            <w:tcW w:type="dxa" w:w="1440"/>
+          </w:tcPr>
+          <w:p>
+            <w:r>
+              <w:t>2024-12-12 08:23:29</w:t>
+            </w:r>
+          </w:p>
+        </w:tc>
+        <w:tc>
+          <w:tcPr>
+            <w:tcW w:type="dxa" w:w="1440"/>
+          </w:tcPr>
+          <w:p>
+            <w:r>
+              <w:t>OC</w:t>
+            </w:r>
+          </w:p>
+        </w:tc>
+        <w:tc>
+          <w:tcPr>
+            <w:tcW w:type="dxa" w:w="1440"/>
+          </w:tcPr>
+          <w:p>
+            <w:r>
+              <w:t>Activation Charge Voice Rate Plan</w:t>
+            </w:r>
+          </w:p>
+        </w:tc>
+        <w:tc>
+          <w:tcPr>
+            <w:tcW w:type="dxa" w:w="1440"/>
+          </w:tcPr>
+          <w:p>
+            <w:r>
+              <w:t>20</w:t>
+            </w:r>
+          </w:p>
+        </w:tc>
+        <w:tc>
+          <w:tcPr>
+            <w:tcW w:type="dxa" w:w="1440"/>
+          </w:tcPr>
+          <w:p>
+            <w:r>
+              <w:t>20</w:t>
+            </w:r>
+          </w:p>
+        </w:tc>
+      </w:tr>
+    </w:tbl>
+    <w:p>
+      <w:pPr>
+        <w:pStyle w:val="Heading1"/>
+      </w:pPr>
+      <w:r>
+        <w:t>oms,provide queries</w:t>
+      </w:r>
+    </w:p>
+    <w:tbl>
+      <w:tblPr>
+        <w:tblStyle w:val="TableGrid"/>
+        <w:tblW w:type="auto" w:w="0"/>
+        <w:tblLook w:firstColumn="1" w:firstRow="1" w:lastColumn="0" w:lastRow="0" w:noHBand="0" w:noVBand="1" w:val="04A0"/>
+      </w:tblPr>
+      <w:tblGrid>
+        <w:gridCol w:w="1080"/>
+        <w:gridCol w:w="1080"/>
+        <w:gridCol w:w="1080"/>
+        <w:gridCol w:w="1080"/>
+        <w:gridCol w:w="1080"/>
+        <w:gridCol w:w="1080"/>
+        <w:gridCol w:w="1080"/>
+        <w:gridCol w:w="1080"/>
+      </w:tblGrid>
+      <w:tr>
+        <w:tc>
+          <w:tcPr>
+            <w:tcW w:type="dxa" w:w="1080"/>
+          </w:tcPr>
+          <w:p>
+            <w:r>
+              <w:t>ctdb_cre_datetime</w:t>
+            </w:r>
+          </w:p>
+        </w:tc>
+        <w:tc>
+          <w:tcPr>
+            <w:tcW w:type="dxa" w:w="1080"/>
+          </w:tcPr>
+          <w:p>
+            <w:r>
+              <w:t>order_unit_id</w:t>
+            </w:r>
+          </w:p>
+        </w:tc>
+        <w:tc>
+          <w:tcPr>
+            <w:tcW w:type="dxa" w:w="1080"/>
+          </w:tcPr>
+          <w:p>
+            <w:r>
+              <w:t>order_id</w:t>
+            </w:r>
+          </w:p>
+        </w:tc>
+        <w:tc>
+          <w:tcPr>
+            <w:tcW w:type="dxa" w:w="1080"/>
+          </w:tcPr>
+          <w:p>
+            <w:r>
+              <w:t>status</w:t>
+            </w:r>
+          </w:p>
+        </w:tc>
+        <w:tc>
+          <w:tcPr>
+            <w:tcW w:type="dxa" w:w="1080"/>
+          </w:tcPr>
+          <w:p>
+            <w:r>
+              <w:t>action_type</w:t>
+            </w:r>
+          </w:p>
+        </w:tc>
+        <w:tc>
+          <w:tcPr>
+            <w:tcW w:type="dxa" w:w="1080"/>
+          </w:tcPr>
+          <w:p>
+            <w:r>
+              <w:t>ap_id</w:t>
+            </w:r>
+          </w:p>
+        </w:tc>
+        <w:tc>
+          <w:tcPr>
+            <w:tcW w:type="dxa" w:w="1080"/>
+          </w:tcPr>
+          <w:p>
+            <w:r>
+              <w:t>reason_id</w:t>
+            </w:r>
+          </w:p>
+        </w:tc>
+        <w:tc>
+          <w:tcPr>
+            <w:tcW w:type="dxa" w:w="1080"/>
+          </w:tcPr>
+          <w:p>
+            <w:r>
+              <w:t>customer_id</w:t>
+            </w:r>
+          </w:p>
+        </w:tc>
+      </w:tr>
+    </w:tbl>
+    <w:p>
+      <w:pPr>
+        <w:pStyle w:val="Heading1"/>
+      </w:pPr>
+      <w:r>
+        <w:t>oms,provide queries</w:t>
+      </w:r>
+    </w:p>
+    <w:tbl>
+      <w:tblPr>
+        <w:tblStyle w:val="TableGrid"/>
+        <w:tblW w:type="auto" w:w="0"/>
+        <w:tblLook w:firstColumn="1" w:firstRow="1" w:lastColumn="0" w:lastRow="0" w:noHBand="0" w:noVBand="1" w:val="04A0"/>
+      </w:tblPr>
+      <w:tblGrid>
+        <w:gridCol w:w="1440"/>
+        <w:gridCol w:w="1440"/>
+        <w:gridCol w:w="1440"/>
+        <w:gridCol w:w="1440"/>
+        <w:gridCol w:w="1440"/>
+        <w:gridCol w:w="1440"/>
+      </w:tblGrid>
+      <w:tr>
+        <w:tc>
+          <w:tcPr>
+            <w:tcW w:type="dxa" w:w="1440"/>
+          </w:tcPr>
+          <w:p>
+            <w:r>
+              <w:t>charge_id</w:t>
+            </w:r>
+          </w:p>
+        </w:tc>
+        <w:tc>
+          <w:tcPr>
+            <w:tcW w:type="dxa" w:w="1440"/>
+          </w:tcPr>
+          <w:p>
+            <w:r>
+              <w:t>ctdb_cre_datetime</w:t>
+            </w:r>
+          </w:p>
+        </w:tc>
+        <w:tc>
+          <w:tcPr>
+            <w:tcW w:type="dxa" w:w="1440"/>
+          </w:tcPr>
+          <w:p>
+            <w:r>
+              <w:t>type</w:t>
+            </w:r>
+          </w:p>
+        </w:tc>
+        <w:tc>
+          <w:tcPr>
+            <w:tcW w:type="dxa" w:w="1440"/>
+          </w:tcPr>
+          <w:p>
+            <w:r>
+              <w:t>description</w:t>
+            </w:r>
+          </w:p>
+        </w:tc>
+        <w:tc>
+          <w:tcPr>
+            <w:tcW w:type="dxa" w:w="1440"/>
+          </w:tcPr>
+          <w:p>
+            <w:r>
+              <w:t>actual_price</w:t>
+            </w:r>
+          </w:p>
+        </w:tc>
+        <w:tc>
+          <w:tcPr>
+            <w:tcW w:type="dxa" w:w="1440"/>
+          </w:tcPr>
+          <w:p>
+            <w:r>
+              <w:t>original_price</w:t>
+            </w:r>
+          </w:p>
+        </w:tc>
+      </w:tr>
+      <w:tr>
+        <w:tc>
+          <w:tcPr>
+            <w:tcW w:type="dxa" w:w="1440"/>
+          </w:tcPr>
+          <w:p>
+            <w:r>
+              <w:t>2271381</w:t>
+            </w:r>
+          </w:p>
+        </w:tc>
+        <w:tc>
+          <w:tcPr>
+            <w:tcW w:type="dxa" w:w="1440"/>
+          </w:tcPr>
+          <w:p>
+            <w:r>
+              <w:t>2024-12-12 08:23:29</w:t>
+            </w:r>
+          </w:p>
+        </w:tc>
+        <w:tc>
+          <w:tcPr>
+            <w:tcW w:type="dxa" w:w="1440"/>
+          </w:tcPr>
+          <w:p>
+            <w:r>
+              <w:t>RC</w:t>
+            </w:r>
+          </w:p>
+        </w:tc>
+        <w:tc>
+          <w:tcPr>
+            <w:tcW w:type="dxa" w:w="1440"/>
+          </w:tcPr>
+          <w:p>
+            <w:r>
+              <w:t>Unlimited Promotion</w:t>
+            </w:r>
+          </w:p>
+        </w:tc>
+        <w:tc>
+          <w:tcPr>
+            <w:tcW w:type="dxa" w:w="1440"/>
+          </w:tcPr>
+          <w:p>
+            <w:r>
+              <w:t>-15</w:t>
+            </w:r>
+          </w:p>
+        </w:tc>
+        <w:tc>
+          <w:tcPr>
+            <w:tcW w:type="dxa" w:w="1440"/>
+          </w:tcPr>
+          <w:p>
+            <w:r>
+              <w:t>-15</w:t>
+            </w:r>
+          </w:p>
+        </w:tc>
+      </w:tr>
+      <w:tr>
+        <w:tc>
+          <w:tcPr>
+            <w:tcW w:type="dxa" w:w="1440"/>
+          </w:tcPr>
+          <w:p>
+            <w:r>
+              <w:t>2271390</w:t>
+            </w:r>
+          </w:p>
+        </w:tc>
+        <w:tc>
+          <w:tcPr>
+            <w:tcW w:type="dxa" w:w="1440"/>
+          </w:tcPr>
+          <w:p>
+            <w:r>
+              <w:t>2024-12-12 08:23:29</w:t>
+            </w:r>
+          </w:p>
+        </w:tc>
+        <w:tc>
+          <w:tcPr>
+            <w:tcW w:type="dxa" w:w="1440"/>
+          </w:tcPr>
+          <w:p>
+            <w:r>
+              <w:t>RC</w:t>
+            </w:r>
+          </w:p>
+        </w:tc>
+        <w:tc>
+          <w:tcPr>
+            <w:tcW w:type="dxa" w:w="1440"/>
+          </w:tcPr>
+          <w:p>
+            <w:r>
+              <w:t>Unlimited Promotion</w:t>
+            </w:r>
+          </w:p>
+        </w:tc>
+        <w:tc>
+          <w:tcPr>
+            <w:tcW w:type="dxa" w:w="1440"/>
+          </w:tcPr>
+          <w:p>
+            <w:r>
+              <w:t>-30</w:t>
+            </w:r>
+          </w:p>
+        </w:tc>
+        <w:tc>
+          <w:tcPr>
+            <w:tcW w:type="dxa" w:w="1440"/>
+          </w:tcPr>
+          <w:p>
+            <w:r>
+              <w:t>-30</w:t>
+            </w:r>
+          </w:p>
+        </w:tc>
+      </w:tr>
+      <w:tr>
+        <w:tc>
+          <w:tcPr>
+            <w:tcW w:type="dxa" w:w="1440"/>
+          </w:tcPr>
+          <w:p>
+            <w:r>
+              <w:t>2271403</w:t>
+            </w:r>
+          </w:p>
+        </w:tc>
+        <w:tc>
+          <w:tcPr>
+            <w:tcW w:type="dxa" w:w="1440"/>
+          </w:tcPr>
+          <w:p>
+            <w:r>
+              <w:t>2024-12-12 08:23:29</w:t>
+            </w:r>
+          </w:p>
+        </w:tc>
+        <w:tc>
+          <w:tcPr>
+            <w:tcW w:type="dxa" w:w="1440"/>
+          </w:tcPr>
+          <w:p>
+            <w:r>
+              <w:t>OC</w:t>
+            </w:r>
+          </w:p>
+        </w:tc>
+        <w:tc>
+          <w:tcPr>
+            <w:tcW w:type="dxa" w:w="1440"/>
+          </w:tcPr>
+          <w:p>
+            <w:r>
+              <w:t>Trade In first immediate installment</w:t>
+            </w:r>
+          </w:p>
+        </w:tc>
+        <w:tc>
+          <w:tcPr>
+            <w:tcW w:type="dxa" w:w="1440"/>
+          </w:tcPr>
+          <w:p>
+            <w:r>
+              <w:t>-12.83</w:t>
+            </w:r>
+          </w:p>
+        </w:tc>
+        <w:tc>
+          <w:tcPr>
+            <w:tcW w:type="dxa" w:w="1440"/>
+          </w:tcPr>
+          <w:p>
+            <w:r>
+              <w:t>0</w:t>
+            </w:r>
+          </w:p>
+        </w:tc>
+      </w:tr>
+      <w:tr>
+        <w:tc>
+          <w:tcPr>
+            <w:tcW w:type="dxa" w:w="1440"/>
+          </w:tcPr>
+          <w:p>
+            <w:r>
+              <w:t>2271519</w:t>
+            </w:r>
+          </w:p>
+        </w:tc>
+        <w:tc>
+          <w:tcPr>
+            <w:tcW w:type="dxa" w:w="1440"/>
+          </w:tcPr>
+          <w:p>
+            <w:r>
+              <w:t>2024-12-12 08:31:09</w:t>
+            </w:r>
+          </w:p>
+        </w:tc>
+        <w:tc>
+          <w:tcPr>
+            <w:tcW w:type="dxa" w:w="1440"/>
+          </w:tcPr>
+          <w:p>
+            <w:r>
+              <w:t>OC</w:t>
+            </w:r>
+          </w:p>
+        </w:tc>
+        <w:tc>
+          <w:tcPr>
+            <w:tcW w:type="dxa" w:w="1440"/>
+          </w:tcPr>
+          <w:p>
+            <w:r>
+              <w:t>Trade In Promotion</w:t>
+            </w:r>
+          </w:p>
+        </w:tc>
+        <w:tc>
+          <w:tcPr>
+            <w:tcW w:type="dxa" w:w="1440"/>
+          </w:tcPr>
+          <w:p>
+            <w:r>
+              <w:t>-100</w:t>
+            </w:r>
+          </w:p>
+        </w:tc>
+        <w:tc>
+          <w:tcPr>
+            <w:tcW w:type="dxa" w:w="1440"/>
+          </w:tcPr>
+          <w:p>
+            <w:r>
+              <w:t>0</w:t>
+            </w:r>
+          </w:p>
+        </w:tc>
+      </w:tr>
+      <w:tr>
+        <w:tc>
+          <w:tcPr>
+            <w:tcW w:type="dxa" w:w="1440"/>
+          </w:tcPr>
+          <w:p>
+            <w:r>
+              <w:t>2271407</w:t>
+            </w:r>
+          </w:p>
+        </w:tc>
+        <w:tc>
+          <w:tcPr>
+            <w:tcW w:type="dxa" w:w="1440"/>
+          </w:tcPr>
+          <w:p>
+            <w:r>
+              <w:t>2024-12-12 08:23:29</w:t>
+            </w:r>
+          </w:p>
+        </w:tc>
+        <w:tc>
+          <w:tcPr>
+            <w:tcW w:type="dxa" w:w="1440"/>
+          </w:tcPr>
+          <w:p>
+            <w:r>
+              <w:t>OC</w:t>
+            </w:r>
+          </w:p>
+        </w:tc>
+        <w:tc>
+          <w:tcPr>
+            <w:tcW w:type="dxa" w:w="1440"/>
+          </w:tcPr>
+          <w:p>
+            <w:r>
+              <w:t>Trade In Promo first installment</w:t>
+            </w:r>
+          </w:p>
+        </w:tc>
+        <w:tc>
+          <w:tcPr>
+            <w:tcW w:type="dxa" w:w="1440"/>
+          </w:tcPr>
+          <w:p>
+            <w:r>
+              <w:t>-2.77</w:t>
+            </w:r>
+          </w:p>
+        </w:tc>
+        <w:tc>
+          <w:tcPr>
+            <w:tcW w:type="dxa" w:w="1440"/>
+          </w:tcPr>
+          <w:p>
+            <w:r>
+              <w:t>0</w:t>
+            </w:r>
+          </w:p>
+        </w:tc>
+      </w:tr>
+      <w:tr>
+        <w:tc>
+          <w:tcPr>
+            <w:tcW w:type="dxa" w:w="1440"/>
+          </w:tcPr>
+          <w:p>
+            <w:r>
+              <w:t>2271518</w:t>
+            </w:r>
+          </w:p>
+        </w:tc>
+        <w:tc>
+          <w:tcPr>
+            <w:tcW w:type="dxa" w:w="1440"/>
+          </w:tcPr>
+          <w:p>
+            <w:r>
+              <w:t>2024-12-12 08:31:09</w:t>
+            </w:r>
+          </w:p>
+        </w:tc>
+        <w:tc>
+          <w:tcPr>
+            <w:tcW w:type="dxa" w:w="1440"/>
+          </w:tcPr>
+          <w:p>
+            <w:r>
+              <w:t>OC</w:t>
+            </w:r>
+          </w:p>
+        </w:tc>
+        <w:tc>
+          <w:tcPr>
+            <w:tcW w:type="dxa" w:w="1440"/>
+          </w:tcPr>
+          <w:p>
+            <w:r>
+              <w:t>Trade In</w:t>
+            </w:r>
+          </w:p>
+        </w:tc>
+        <w:tc>
+          <w:tcPr>
+            <w:tcW w:type="dxa" w:w="1440"/>
+          </w:tcPr>
+          <w:p>
+            <w:r>
+              <w:t>-462</w:t>
+            </w:r>
+          </w:p>
+        </w:tc>
+        <w:tc>
+          <w:tcPr>
+            <w:tcW w:type="dxa" w:w="1440"/>
+          </w:tcPr>
+          <w:p>
+            <w:r>
+              <w:t>0</w:t>
+            </w:r>
+          </w:p>
+        </w:tc>
+      </w:tr>
+      <w:tr>
+        <w:tc>
+          <w:tcPr>
+            <w:tcW w:type="dxa" w:w="1440"/>
+          </w:tcPr>
+          <w:p>
+            <w:r>
+              <w:t>2271372</w:t>
+            </w:r>
+          </w:p>
+        </w:tc>
+        <w:tc>
+          <w:tcPr>
+            <w:tcW w:type="dxa" w:w="1440"/>
+          </w:tcPr>
+          <w:p>
+            <w:r>
+              <w:t>2024-12-12 08:23:29</w:t>
+            </w:r>
+          </w:p>
+        </w:tc>
+        <w:tc>
+          <w:tcPr>
+            <w:tcW w:type="dxa" w:w="1440"/>
+          </w:tcPr>
+          <w:p>
+            <w:r>
+              <w:t>RC</w:t>
+            </w:r>
+          </w:p>
+        </w:tc>
+        <w:tc>
+          <w:tcPr>
+            <w:tcW w:type="dxa" w:w="1440"/>
+          </w:tcPr>
+          <w:p>
+            <w:r>
+              <w:t>Mobile Unlimited Plan</w:t>
+            </w:r>
+          </w:p>
+        </w:tc>
+        <w:tc>
+          <w:tcPr>
+            <w:tcW w:type="dxa" w:w="1440"/>
+          </w:tcPr>
+          <w:p>
+            <w:r>
+              <w:t>45</w:t>
+            </w:r>
+          </w:p>
+        </w:tc>
+        <w:tc>
+          <w:tcPr>
+            <w:tcW w:type="dxa" w:w="1440"/>
+          </w:tcPr>
+          <w:p>
+            <w:r>
+              <w:t>45</w:t>
+            </w:r>
+          </w:p>
+        </w:tc>
+      </w:tr>
+      <w:tr>
+        <w:tc>
+          <w:tcPr>
+            <w:tcW w:type="dxa" w:w="1440"/>
+          </w:tcPr>
+          <w:p>
+            <w:r>
+              <w:t>2271411</w:t>
+            </w:r>
+          </w:p>
+        </w:tc>
+        <w:tc>
+          <w:tcPr>
+            <w:tcW w:type="dxa" w:w="1440"/>
+          </w:tcPr>
+          <w:p>
+            <w:r>
+              <w:t>2024-12-12 08:23:29</w:t>
+            </w:r>
+          </w:p>
+        </w:tc>
+        <w:tc>
+          <w:tcPr>
+            <w:tcW w:type="dxa" w:w="1440"/>
+          </w:tcPr>
+          <w:p>
+            <w:r>
+              <w:t>RC</w:t>
+            </w:r>
+          </w:p>
+        </w:tc>
+        <w:tc>
+          <w:tcPr>
+            <w:tcW w:type="dxa" w:w="1440"/>
+          </w:tcPr>
+          <w:p>
+            <w:r>
+              <w:t>IMM_SMRP1</w:t>
+            </w:r>
+          </w:p>
+        </w:tc>
+        <w:tc>
+          <w:tcPr>
+            <w:tcW w:type="dxa" w:w="1440"/>
+          </w:tcPr>
+          <w:p>
+            <w:r>
+              <w:t>5</w:t>
+            </w:r>
+          </w:p>
+        </w:tc>
+        <w:tc>
+          <w:tcPr>
+            <w:tcW w:type="dxa" w:w="1440"/>
+          </w:tcPr>
+          <w:p>
+            <w:r>
+              <w:t>5</w:t>
+            </w:r>
+          </w:p>
+        </w:tc>
+      </w:tr>
+      <w:tr>
+        <w:tc>
+          <w:tcPr>
+            <w:tcW w:type="dxa" w:w="1440"/>
+          </w:tcPr>
+          <w:p>
+            <w:r>
+              <w:t>2271402</w:t>
+            </w:r>
+          </w:p>
+        </w:tc>
+        <w:tc>
+          <w:tcPr>
+            <w:tcW w:type="dxa" w:w="1440"/>
+          </w:tcPr>
+          <w:p>
+            <w:r>
+              <w:t>2024-12-12 08:23:29</w:t>
+            </w:r>
+          </w:p>
+        </w:tc>
+        <w:tc>
+          <w:tcPr>
+            <w:tcW w:type="dxa" w:w="1440"/>
+          </w:tcPr>
+          <w:p>
+            <w:r>
+              <w:t>OC</w:t>
+            </w:r>
+          </w:p>
+        </w:tc>
+        <w:tc>
+          <w:tcPr>
+            <w:tcW w:type="dxa" w:w="1440"/>
+          </w:tcPr>
+          <w:p>
+            <w:r>
+              <w:t>Device first installment (Immediate)</w:t>
+            </w:r>
+          </w:p>
+        </w:tc>
+        <w:tc>
+          <w:tcPr>
+            <w:tcW w:type="dxa" w:w="1440"/>
+          </w:tcPr>
+          <w:p>
+            <w:r>
+              <w:t>19.72</w:t>
+            </w:r>
+          </w:p>
+        </w:tc>
+        <w:tc>
+          <w:tcPr>
+            <w:tcW w:type="dxa" w:w="1440"/>
+          </w:tcPr>
+          <w:p>
+            <w:r>
+              <w:t>729.99</w:t>
+            </w:r>
+          </w:p>
+        </w:tc>
+      </w:tr>
+      <w:tr>
+        <w:tc>
+          <w:tcPr>
+            <w:tcW w:type="dxa" w:w="1440"/>
+          </w:tcPr>
+          <w:p>
+            <w:r>
+              <w:t>2271399</w:t>
+            </w:r>
+          </w:p>
+        </w:tc>
+        <w:tc>
+          <w:tcPr>
+            <w:tcW w:type="dxa" w:w="1440"/>
+          </w:tcPr>
+          <w:p>
+            <w:r>
+              <w:t>2024-12-12 08:23:29</w:t>
+            </w:r>
+          </w:p>
+        </w:tc>
+        <w:tc>
+          <w:tcPr>
+            <w:tcW w:type="dxa" w:w="1440"/>
+          </w:tcPr>
+          <w:p>
+            <w:r>
+              <w:t>OC</w:t>
+            </w:r>
+          </w:p>
+        </w:tc>
+        <w:tc>
+          <w:tcPr>
+            <w:tcW w:type="dxa" w:w="1440"/>
+          </w:tcPr>
+          <w:p>
+            <w:r>
+              <w:t>Device Charge</w:t>
+            </w:r>
+          </w:p>
+        </w:tc>
+        <w:tc>
+          <w:tcPr>
+            <w:tcW w:type="dxa" w:w="1440"/>
+          </w:tcPr>
+          <w:p>
+            <w:r>
+              <w:t>729.99</w:t>
+            </w:r>
+          </w:p>
+        </w:tc>
+        <w:tc>
+          <w:tcPr>
+            <w:tcW w:type="dxa" w:w="1440"/>
+          </w:tcPr>
+          <w:p>
+            <w:r>
+              <w:t>729.99</w:t>
+            </w:r>
+          </w:p>
+        </w:tc>
+      </w:tr>
+      <w:tr>
+        <w:tc>
+          <w:tcPr>
+            <w:tcW w:type="dxa" w:w="1440"/>
+          </w:tcPr>
+          <w:p>
+            <w:r>
+              <w:t>2271423</w:t>
+            </w:r>
+          </w:p>
+        </w:tc>
+        <w:tc>
+          <w:tcPr>
+            <w:tcW w:type="dxa" w:w="1440"/>
+          </w:tcPr>
+          <w:p>
+            <w:r>
+              <w:t>2024-12-12 08:23:29</w:t>
+            </w:r>
+          </w:p>
+        </w:tc>
+        <w:tc>
+          <w:tcPr>
+            <w:tcW w:type="dxa" w:w="1440"/>
+          </w:tcPr>
+          <w:p>
+            <w:r>
+              <w:t>OC</w:t>
+            </w:r>
+          </w:p>
+        </w:tc>
+        <w:tc>
+          <w:tcPr>
+            <w:tcW w:type="dxa" w:w="1440"/>
+          </w:tcPr>
+          <w:p>
+            <w:r>
+              <w:t>Activation Waiver Voice Rate Plan</w:t>
+            </w:r>
+          </w:p>
+        </w:tc>
+        <w:tc>
+          <w:tcPr>
+            <w:tcW w:type="dxa" w:w="1440"/>
+          </w:tcPr>
+          <w:p>
+            <w:r>
+              <w:t>-20</w:t>
+            </w:r>
+          </w:p>
+        </w:tc>
+        <w:tc>
+          <w:tcPr>
+            <w:tcW w:type="dxa" w:w="1440"/>
+          </w:tcPr>
+          <w:p>
+            <w:r>
+              <w:t>-20</w:t>
+            </w:r>
+          </w:p>
+        </w:tc>
+      </w:tr>
+      <w:tr>
+        <w:tc>
+          <w:tcPr>
+            <w:tcW w:type="dxa" w:w="1440"/>
+          </w:tcPr>
+          <w:p>
+            <w:r>
+              <w:t>2271414</w:t>
+            </w:r>
+          </w:p>
+        </w:tc>
+        <w:tc>
+          <w:tcPr>
+            <w:tcW w:type="dxa" w:w="1440"/>
+          </w:tcPr>
+          <w:p>
+            <w:r>
+              <w:t>2024-12-12 08:23:29</w:t>
+            </w:r>
+          </w:p>
+        </w:tc>
+        <w:tc>
+          <w:tcPr>
+            <w:tcW w:type="dxa" w:w="1440"/>
+          </w:tcPr>
+          <w:p>
+            <w:r>
+              <w:t>OC</w:t>
+            </w:r>
+          </w:p>
+        </w:tc>
+        <w:tc>
+          <w:tcPr>
+            <w:tcW w:type="dxa" w:w="1440"/>
+          </w:tcPr>
+          <w:p>
+            <w:r>
+              <w:t>Activation Charge Voice Rate Plan</w:t>
+            </w:r>
+          </w:p>
+        </w:tc>
+        <w:tc>
+          <w:tcPr>
+            <w:tcW w:type="dxa" w:w="1440"/>
+          </w:tcPr>
+          <w:p>
+            <w:r>
+              <w:t>20</w:t>
+            </w:r>
+          </w:p>
+        </w:tc>
+        <w:tc>
+          <w:tcPr>
+            <w:tcW w:type="dxa" w:w="1440"/>
+          </w:tcPr>
+          <w:p>
+            <w:r>
+              <w:t>20</w:t>
+            </w:r>
+          </w:p>
+        </w:tc>
+      </w:tr>
+    </w:tbl>
     <w:p>
       <w:pPr>
         <w:pStyle w:val="Heading1"/>

</xml_diff>